<commit_message>
Update Skadesøkonomi - administrator vejledning version 6 december 2021.docx
</commit_message>
<xml_diff>
--- a/Skadesøkonomi - administrator vejledning version 6 december 2021.docx
+++ b/Skadesøkonomi - administrator vejledning version 6 december 2021.docx
@@ -140,7 +140,7 @@
     </w:p>
     <w:p>
       <w:pPr>
-        <w:pStyle w:val="Undertitel"/>
+        <w:pStyle w:val="Underrubrik"/>
         <w:spacing w:before="0" w:after="0"/>
         <w:rPr/>
       </w:pPr>
@@ -151,7 +151,7 @@
     </w:p>
     <w:p>
       <w:pPr>
-        <w:pStyle w:val="Undertitel"/>
+        <w:pStyle w:val="Underrubrik"/>
         <w:spacing w:before="0" w:after="0"/>
         <w:rPr>
           <w:sz w:val="20"/>
@@ -168,7 +168,7 @@
     </w:p>
     <w:p>
       <w:pPr>
-        <w:pStyle w:val="Undertitel"/>
+        <w:pStyle w:val="Underrubrik"/>
         <w:spacing w:before="0" w:after="0"/>
         <w:rPr>
           <w:sz w:val="20"/>
@@ -185,7 +185,7 @@
     </w:p>
     <w:p>
       <w:pPr>
-        <w:pStyle w:val="Undertitel"/>
+        <w:pStyle w:val="Underrubrik"/>
         <w:spacing w:before="0" w:after="0"/>
         <w:rPr>
           <w:sz w:val="20"/>
@@ -202,7 +202,7 @@
     </w:p>
     <w:p>
       <w:pPr>
-        <w:pStyle w:val="Undertitel"/>
+        <w:pStyle w:val="Underrubrik"/>
         <w:spacing w:before="0" w:after="0"/>
         <w:rPr>
           <w:sz w:val="20"/>
@@ -241,7 +241,8 @@
       <w:sdtContent>
         <w:p>
           <w:pPr>
-            <w:pStyle w:val="Indholdsfortegnelseoverskrift"/>
+            <w:pStyle w:val="TOCHeading"/>
+            <w:ind w:left="0" w:hanging="0"/>
             <w:rPr/>
           </w:pPr>
           <w:r>
@@ -251,7 +252,7 @@
         </w:p>
         <w:p>
           <w:pPr>
-            <w:pStyle w:val="Indholdsfortegnelse1"/>
+            <w:pStyle w:val="Innehllsfrteckning1"/>
             <w:tabs>
               <w:tab w:val="clear" w:pos="720"/>
               <w:tab w:val="right" w:pos="9360" w:leader="dot"/>
@@ -264,14 +265,16 @@
           <w:r>
             <w:rPr>
               <w:webHidden/>
-              <w:rStyle w:val="Indeksspring"/>
+              <w:rStyle w:val="Frteckningslnk"/>
+              <w:vanish w:val="false"/>
             </w:rPr>
             <w:instrText> TOC \z \o "1-3" \u \h</w:instrText>
           </w:r>
           <w:r>
             <w:rPr>
               <w:webHidden/>
-              <w:rStyle w:val="Indeksspring"/>
+              <w:rStyle w:val="Frteckningslnk"/>
+              <w:vanish w:val="false"/>
             </w:rPr>
             <w:fldChar w:fldCharType="separate"/>
           </w:r>
@@ -279,7 +282,8 @@
             <w:r>
               <w:rPr>
                 <w:webHidden/>
-                <w:rStyle w:val="Indeksspring"/>
+                <w:rStyle w:val="Frteckningslnk"/>
+                <w:vanish w:val="false"/>
               </w:rPr>
               <w:t>1. Introduktion</w:t>
               <w:tab/>
@@ -289,7 +293,7 @@
         </w:p>
         <w:p>
           <w:pPr>
-            <w:pStyle w:val="Indholdsfortegnelse1"/>
+            <w:pStyle w:val="Innehllsfrteckning1"/>
             <w:tabs>
               <w:tab w:val="clear" w:pos="720"/>
               <w:tab w:val="right" w:pos="9360" w:leader="dot"/>
@@ -300,7 +304,8 @@
             <w:r>
               <w:rPr>
                 <w:webHidden/>
-                <w:rStyle w:val="Indeksspring"/>
+                <w:rStyle w:val="Frteckningslnk"/>
+                <w:vanish w:val="false"/>
               </w:rPr>
               <w:t>2. Historie</w:t>
               <w:tab/>
@@ -310,7 +315,7 @@
         </w:p>
         <w:p>
           <w:pPr>
-            <w:pStyle w:val="Indholdsfortegnelse1"/>
+            <w:pStyle w:val="Innehllsfrteckning1"/>
             <w:tabs>
               <w:tab w:val="clear" w:pos="720"/>
               <w:tab w:val="right" w:pos="9360" w:leader="dot"/>
@@ -321,7 +326,8 @@
             <w:r>
               <w:rPr>
                 <w:webHidden/>
-                <w:rStyle w:val="Indeksspring"/>
+                <w:rStyle w:val="Frteckningslnk"/>
+                <w:vanish w:val="false"/>
               </w:rPr>
               <w:t>3. Idégrundlag for det nye system</w:t>
               <w:tab/>
@@ -331,7 +337,7 @@
         </w:p>
         <w:p>
           <w:pPr>
-            <w:pStyle w:val="Indholdsfortegnelse1"/>
+            <w:pStyle w:val="Innehllsfrteckning1"/>
             <w:tabs>
               <w:tab w:val="clear" w:pos="720"/>
               <w:tab w:val="right" w:pos="9360" w:leader="dot"/>
@@ -342,7 +348,8 @@
             <w:r>
               <w:rPr>
                 <w:webHidden/>
-                <w:rStyle w:val="Indeksspring"/>
+                <w:rStyle w:val="Frteckningslnk"/>
+                <w:vanish w:val="false"/>
               </w:rPr>
               <w:t>4. Parameter-tabellen</w:t>
               <w:tab/>
@@ -352,7 +359,7 @@
         </w:p>
         <w:p>
           <w:pPr>
-            <w:pStyle w:val="Indholdsfortegnelse2"/>
+            <w:pStyle w:val="Innehllsfrteckning2"/>
             <w:tabs>
               <w:tab w:val="clear" w:pos="720"/>
               <w:tab w:val="right" w:pos="9360" w:leader="dot"/>
@@ -363,7 +370,8 @@
             <w:r>
               <w:rPr>
                 <w:webHidden/>
-                <w:rStyle w:val="Indeksspring"/>
+                <w:rStyle w:val="Frteckningslnk"/>
+                <w:vanish w:val="false"/>
               </w:rPr>
               <w:t>Opbygning af hieraki vha. “parent” feltet</w:t>
               <w:tab/>
@@ -373,7 +381,7 @@
         </w:p>
         <w:p>
           <w:pPr>
-            <w:pStyle w:val="Indholdsfortegnelse2"/>
+            <w:pStyle w:val="Innehllsfrteckning2"/>
             <w:tabs>
               <w:tab w:val="clear" w:pos="720"/>
               <w:tab w:val="right" w:pos="9360" w:leader="dot"/>
@@ -384,7 +392,8 @@
             <w:r>
               <w:rPr>
                 <w:webHidden/>
-                <w:rStyle w:val="Indeksspring"/>
+                <w:rStyle w:val="Frteckningslnk"/>
+                <w:vanish w:val="false"/>
               </w:rPr>
               <w:t>Struktur og feltbeskrivelse for parameter tabel</w:t>
               <w:tab/>
@@ -394,7 +403,7 @@
         </w:p>
         <w:p>
           <w:pPr>
-            <w:pStyle w:val="Indholdsfortegnelse2"/>
+            <w:pStyle w:val="Innehllsfrteckning2"/>
             <w:tabs>
               <w:tab w:val="clear" w:pos="720"/>
               <w:tab w:val="right" w:pos="9360" w:leader="dot"/>
@@ -405,7 +414,8 @@
             <w:r>
               <w:rPr>
                 <w:webHidden/>
-                <w:rStyle w:val="Indeksspring"/>
+                <w:rStyle w:val="Frteckningslnk"/>
+                <w:vanish w:val="false"/>
               </w:rPr>
               <w:t>Brug af “type” feltet</w:t>
               <w:tab/>
@@ -415,7 +425,7 @@
         </w:p>
         <w:p>
           <w:pPr>
-            <w:pStyle w:val="Indholdsfortegnelse2"/>
+            <w:pStyle w:val="Innehllsfrteckning2"/>
             <w:tabs>
               <w:tab w:val="clear" w:pos="720"/>
               <w:tab w:val="right" w:pos="9360" w:leader="dot"/>
@@ -426,7 +436,8 @@
             <w:r>
               <w:rPr>
                 <w:webHidden/>
-                <w:rStyle w:val="Indeksspring"/>
+                <w:rStyle w:val="Frteckningslnk"/>
+                <w:vanish w:val="false"/>
               </w:rPr>
               <w:t>Retningslinjer vedrørende navngivning af parametre</w:t>
               <w:tab/>
@@ -436,7 +447,7 @@
         </w:p>
         <w:p>
           <w:pPr>
-            <w:pStyle w:val="Indholdsfortegnelse1"/>
+            <w:pStyle w:val="Innehllsfrteckning1"/>
             <w:tabs>
               <w:tab w:val="clear" w:pos="720"/>
               <w:tab w:val="right" w:pos="9360" w:leader="dot"/>
@@ -447,7 +458,8 @@
             <w:r>
               <w:rPr>
                 <w:webHidden/>
-                <w:rStyle w:val="Indeksspring"/>
+                <w:rStyle w:val="Frteckningslnk"/>
+                <w:vanish w:val="false"/>
               </w:rPr>
               <w:t>5. Konvertering af rasterbaserede data til vektordata</w:t>
               <w:tab/>
@@ -457,7 +469,7 @@
         </w:p>
         <w:p>
           <w:pPr>
-            <w:pStyle w:val="Indholdsfortegnelse1"/>
+            <w:pStyle w:val="Innehllsfrteckning1"/>
             <w:tabs>
               <w:tab w:val="clear" w:pos="720"/>
               <w:tab w:val="right" w:pos="9360" w:leader="dot"/>
@@ -468,7 +480,8 @@
             <w:r>
               <w:rPr>
                 <w:webHidden/>
-                <w:rStyle w:val="Indeksspring"/>
+                <w:rStyle w:val="Frteckningslnk"/>
+                <w:vanish w:val="false"/>
               </w:rPr>
               <w:t>6. Import af data til databasen</w:t>
               <w:tab/>
@@ -478,7 +491,7 @@
         </w:p>
         <w:p>
           <w:pPr>
-            <w:pStyle w:val="Indholdsfortegnelse1"/>
+            <w:pStyle w:val="Innehllsfrteckning1"/>
             <w:tabs>
               <w:tab w:val="clear" w:pos="720"/>
               <w:tab w:val="right" w:pos="9360" w:leader="dot"/>
@@ -489,7 +502,8 @@
             <w:r>
               <w:rPr>
                 <w:webHidden/>
-                <w:rStyle w:val="Indeksspring"/>
+                <w:rStyle w:val="Frteckningslnk"/>
+                <w:vanish w:val="false"/>
               </w:rPr>
               <w:t>7. Tilpasning af parameterdata vedr. tabeller og felter</w:t>
               <w:tab/>
@@ -499,7 +513,7 @@
         </w:p>
         <w:p>
           <w:pPr>
-            <w:pStyle w:val="Indholdsfortegnelse2"/>
+            <w:pStyle w:val="Innehllsfrteckning2"/>
             <w:tabs>
               <w:tab w:val="clear" w:pos="720"/>
               <w:tab w:val="right" w:pos="9360" w:leader="dot"/>
@@ -510,7 +524,8 @@
             <w:r>
               <w:rPr>
                 <w:webHidden/>
-                <w:rStyle w:val="Indeksspring"/>
+                <w:rStyle w:val="Frteckningslnk"/>
+                <w:vanish w:val="false"/>
               </w:rPr>
               <w:t>Liste over tabeller i systemet</w:t>
               <w:tab/>
@@ -520,7 +535,7 @@
         </w:p>
         <w:p>
           <w:pPr>
-            <w:pStyle w:val="Indholdsfortegnelse2"/>
+            <w:pStyle w:val="Innehllsfrteckning2"/>
             <w:tabs>
               <w:tab w:val="clear" w:pos="720"/>
               <w:tab w:val="right" w:pos="9360" w:leader="dot"/>
@@ -531,7 +546,8 @@
             <w:r>
               <w:rPr>
                 <w:webHidden/>
-                <w:rStyle w:val="Indeksspring"/>
+                <w:rStyle w:val="Frteckningslnk"/>
+                <w:vanish w:val="false"/>
               </w:rPr>
               <w:t>Oversvømmelsesdata</w:t>
               <w:tab/>
@@ -541,7 +557,7 @@
         </w:p>
         <w:p>
           <w:pPr>
-            <w:pStyle w:val="Indholdsfortegnelse2"/>
+            <w:pStyle w:val="Innehllsfrteckning2"/>
             <w:tabs>
               <w:tab w:val="clear" w:pos="720"/>
               <w:tab w:val="right" w:pos="9360" w:leader="dot"/>
@@ -552,7 +568,8 @@
             <w:r>
               <w:rPr>
                 <w:webHidden/>
-                <w:rStyle w:val="Indeksspring"/>
+                <w:rStyle w:val="Frteckningslnk"/>
+                <w:vanish w:val="false"/>
               </w:rPr>
               <w:t>Bygninger</w:t>
               <w:tab/>
@@ -562,7 +579,7 @@
         </w:p>
         <w:p>
           <w:pPr>
-            <w:pStyle w:val="Indholdsfortegnelse2"/>
+            <w:pStyle w:val="Innehllsfrteckning2"/>
             <w:tabs>
               <w:tab w:val="clear" w:pos="720"/>
               <w:tab w:val="right" w:pos="9360" w:leader="dot"/>
@@ -573,7 +590,8 @@
             <w:r>
               <w:rPr>
                 <w:webHidden/>
-                <w:rStyle w:val="Indeksspring"/>
+                <w:rStyle w:val="Frteckningslnk"/>
+                <w:vanish w:val="false"/>
               </w:rPr>
               <w:t>Vej og trafik</w:t>
               <w:tab/>
@@ -583,7 +601,7 @@
         </w:p>
         <w:p>
           <w:pPr>
-            <w:pStyle w:val="Indholdsfortegnelse2"/>
+            <w:pStyle w:val="Innehllsfrteckning2"/>
             <w:tabs>
               <w:tab w:val="clear" w:pos="720"/>
               <w:tab w:val="right" w:pos="9360" w:leader="dot"/>
@@ -594,7 +612,8 @@
             <w:r>
               <w:rPr>
                 <w:webHidden/>
-                <w:rStyle w:val="Indeksspring"/>
+                <w:rStyle w:val="Frteckningslnk"/>
+                <w:vanish w:val="false"/>
               </w:rPr>
               <w:t>Firmaer</w:t>
               <w:tab/>
@@ -604,7 +623,7 @@
         </w:p>
         <w:p>
           <w:pPr>
-            <w:pStyle w:val="Indholdsfortegnelse2"/>
+            <w:pStyle w:val="Innehllsfrteckning2"/>
             <w:tabs>
               <w:tab w:val="clear" w:pos="720"/>
               <w:tab w:val="right" w:pos="9360" w:leader="dot"/>
@@ -615,7 +634,8 @@
             <w:r>
               <w:rPr>
                 <w:webHidden/>
-                <w:rStyle w:val="Indeksspring"/>
+                <w:rStyle w:val="Frteckningslnk"/>
+                <w:vanish w:val="false"/>
               </w:rPr>
               <w:t>Mennesker og helbred</w:t>
               <w:tab/>
@@ -625,7 +645,7 @@
         </w:p>
         <w:p>
           <w:pPr>
-            <w:pStyle w:val="Indholdsfortegnelse2"/>
+            <w:pStyle w:val="Innehllsfrteckning2"/>
             <w:tabs>
               <w:tab w:val="clear" w:pos="720"/>
               <w:tab w:val="right" w:pos="9360" w:leader="dot"/>
@@ -636,7 +656,8 @@
             <w:r>
               <w:rPr>
                 <w:webHidden/>
-                <w:rStyle w:val="Indeksspring"/>
+                <w:rStyle w:val="Frteckningslnk"/>
+                <w:vanish w:val="false"/>
               </w:rPr>
               <w:t>Biodiversitet</w:t>
               <w:tab/>
@@ -646,7 +667,7 @@
         </w:p>
         <w:p>
           <w:pPr>
-            <w:pStyle w:val="Indholdsfortegnelse2"/>
+            <w:pStyle w:val="Innehllsfrteckning2"/>
             <w:tabs>
               <w:tab w:val="clear" w:pos="720"/>
               <w:tab w:val="right" w:pos="9360" w:leader="dot"/>
@@ -657,7 +678,8 @@
             <w:r>
               <w:rPr>
                 <w:webHidden/>
-                <w:rStyle w:val="Indeksspring"/>
+                <w:rStyle w:val="Frteckningslnk"/>
+                <w:vanish w:val="false"/>
               </w:rPr>
               <w:t>Kritisk infrastruktur</w:t>
               <w:tab/>
@@ -667,7 +689,7 @@
         </w:p>
         <w:p>
           <w:pPr>
-            <w:pStyle w:val="Indholdsfortegnelse2"/>
+            <w:pStyle w:val="Innehllsfrteckning2"/>
             <w:tabs>
               <w:tab w:val="clear" w:pos="720"/>
               <w:tab w:val="right" w:pos="9360" w:leader="dot"/>
@@ -678,7 +700,8 @@
             <w:r>
               <w:rPr>
                 <w:webHidden/>
-                <w:rStyle w:val="Indeksspring"/>
+                <w:rStyle w:val="Frteckningslnk"/>
+                <w:vanish w:val="false"/>
               </w:rPr>
               <w:t>Offentlig service</w:t>
               <w:tab/>
@@ -688,7 +711,7 @@
         </w:p>
         <w:p>
           <w:pPr>
-            <w:pStyle w:val="Indholdsfortegnelse2"/>
+            <w:pStyle w:val="Innehllsfrteckning2"/>
             <w:tabs>
               <w:tab w:val="clear" w:pos="720"/>
               <w:tab w:val="right" w:pos="9360" w:leader="dot"/>
@@ -699,7 +722,8 @@
             <w:r>
               <w:rPr>
                 <w:webHidden/>
-                <w:rStyle w:val="Indeksspring"/>
+                <w:rStyle w:val="Frteckningslnk"/>
+                <w:vanish w:val="false"/>
               </w:rPr>
               <w:t>Rekreative områder</w:t>
               <w:tab/>
@@ -709,7 +733,7 @@
         </w:p>
         <w:p>
           <w:pPr>
-            <w:pStyle w:val="Indholdsfortegnelse2"/>
+            <w:pStyle w:val="Innehllsfrteckning2"/>
             <w:tabs>
               <w:tab w:val="clear" w:pos="720"/>
               <w:tab w:val="right" w:pos="9360" w:leader="dot"/>
@@ -720,7 +744,8 @@
             <w:r>
               <w:rPr>
                 <w:webHidden/>
-                <w:rStyle w:val="Indeksspring"/>
+                <w:rStyle w:val="Frteckningslnk"/>
+                <w:vanish w:val="false"/>
               </w:rPr>
               <w:t>Turisme</w:t>
               <w:tab/>
@@ -730,7 +755,7 @@
         </w:p>
         <w:p>
           <w:pPr>
-            <w:pStyle w:val="Indholdsfortegnelse2"/>
+            <w:pStyle w:val="Innehllsfrteckning2"/>
             <w:tabs>
               <w:tab w:val="clear" w:pos="720"/>
               <w:tab w:val="right" w:pos="9360" w:leader="dot"/>
@@ -741,7 +766,8 @@
             <w:r>
               <w:rPr>
                 <w:webHidden/>
-                <w:rStyle w:val="Indeksspring"/>
+                <w:rStyle w:val="Frteckningslnk"/>
+                <w:vanish w:val="false"/>
               </w:rPr>
               <w:t>Bygningsanvendelse</w:t>
               <w:tab/>
@@ -751,7 +777,7 @@
         </w:p>
         <w:p>
           <w:pPr>
-            <w:pStyle w:val="Indholdsfortegnelse2"/>
+            <w:pStyle w:val="Innehllsfrteckning2"/>
             <w:tabs>
               <w:tab w:val="clear" w:pos="720"/>
               <w:tab w:val="right" w:pos="9360" w:leader="dot"/>
@@ -762,7 +788,8 @@
             <w:r>
               <w:rPr>
                 <w:webHidden/>
-                <w:rStyle w:val="Indeksspring"/>
+                <w:rStyle w:val="Frteckningslnk"/>
+                <w:vanish w:val="false"/>
               </w:rPr>
               <w:t>Skadesfunktioner</w:t>
               <w:tab/>
@@ -772,7 +799,7 @@
         </w:p>
         <w:p>
           <w:pPr>
-            <w:pStyle w:val="Indholdsfortegnelse2"/>
+            <w:pStyle w:val="Innehllsfrteckning2"/>
             <w:tabs>
               <w:tab w:val="clear" w:pos="720"/>
               <w:tab w:val="right" w:pos="9360" w:leader="dot"/>
@@ -783,7 +810,8 @@
             <w:r>
               <w:rPr>
                 <w:webHidden/>
-                <w:rStyle w:val="Indeksspring"/>
+                <w:rStyle w:val="Frteckningslnk"/>
+                <w:vanish w:val="false"/>
               </w:rPr>
               <w:t>Kvadratmeterpriser</w:t>
               <w:tab/>
@@ -793,7 +821,7 @@
         </w:p>
         <w:p>
           <w:pPr>
-            <w:pStyle w:val="Indholdsfortegnelse1"/>
+            <w:pStyle w:val="Innehllsfrteckning1"/>
             <w:tabs>
               <w:tab w:val="clear" w:pos="720"/>
               <w:tab w:val="right" w:pos="9360" w:leader="dot"/>
@@ -804,7 +832,8 @@
             <w:r>
               <w:rPr>
                 <w:webHidden/>
-                <w:rStyle w:val="Indeksspring"/>
+                <w:rStyle w:val="Frteckningslnk"/>
+                <w:vanish w:val="false"/>
               </w:rPr>
               <w:t>8. Udvikling af nye modeller</w:t>
               <w:tab/>
@@ -814,7 +843,7 @@
         </w:p>
         <w:p>
           <w:pPr>
-            <w:pStyle w:val="Indholdsfortegnelse1"/>
+            <w:pStyle w:val="Innehllsfrteckning1"/>
             <w:tabs>
               <w:tab w:val="clear" w:pos="720"/>
               <w:tab w:val="right" w:pos="9360" w:leader="dot"/>
@@ -825,7 +854,8 @@
             <w:r>
               <w:rPr>
                 <w:webHidden/>
-                <w:rStyle w:val="Indeksspring"/>
+                <w:rStyle w:val="Frteckningslnk"/>
+                <w:vanish w:val="false"/>
               </w:rPr>
               <w:t>9. Skift til ny database teknologi</w:t>
               <w:tab/>
@@ -835,7 +865,7 @@
         </w:p>
         <w:p>
           <w:pPr>
-            <w:pStyle w:val="Indholdsfortegnelse1"/>
+            <w:pStyle w:val="Innehllsfrteckning1"/>
             <w:tabs>
               <w:tab w:val="clear" w:pos="720"/>
               <w:tab w:val="right" w:pos="9360" w:leader="dot"/>
@@ -846,7 +876,8 @@
             <w:r>
               <w:rPr>
                 <w:webHidden/>
-                <w:rStyle w:val="Indeksspring"/>
+                <w:rStyle w:val="Frteckningslnk"/>
+                <w:vanish w:val="false"/>
               </w:rPr>
               <w:t>Appendix 1 – Alle parametre pr. 24/11 – 2021</w:t>
               <w:tab/>
@@ -856,7 +887,7 @@
         </w:p>
         <w:p>
           <w:pPr>
-            <w:pStyle w:val="Indholdsfortegnelse1"/>
+            <w:pStyle w:val="Innehllsfrteckning1"/>
             <w:tabs>
               <w:tab w:val="clear" w:pos="720"/>
               <w:tab w:val="right" w:pos="9360" w:leader="dot"/>
@@ -867,7 +898,8 @@
             <w:r>
               <w:rPr>
                 <w:webHidden/>
-                <w:rStyle w:val="Indeksspring"/>
+                <w:rStyle w:val="Frteckningslnk"/>
+                <w:vanish w:val="false"/>
               </w:rPr>
               <w:t>Appendix 2 – Administrativ opdatering af parameter tabel</w:t>
               <w:tab/>
@@ -876,7 +908,8 @@
           </w:hyperlink>
           <w:r>
             <w:rPr>
-              <w:rStyle w:val="Indeksspring"/>
+              <w:rStyle w:val="Frteckningslnk"/>
+              <w:vanish w:val="false"/>
             </w:rPr>
             <w:fldChar w:fldCharType="end"/>
           </w:r>
@@ -885,16 +918,16 @@
     </w:sdt>
     <w:p>
       <w:pPr>
-        <w:pStyle w:val="Overskrift1"/>
+        <w:pStyle w:val="Rubrik1"/>
         <w:ind w:left="360" w:hanging="360"/>
         <w:rPr>
           <w:rFonts w:ascii="Times New Roman" w:hAnsi="Times New Roman"/>
         </w:rPr>
       </w:pPr>
       <w:bookmarkStart w:id="0" w:name="__RefHeading___Toc3649_1081882701"/>
-      <w:bookmarkStart w:id="1" w:name="_Toc88821190"/>
+      <w:bookmarkStart w:id="1" w:name="_Toc89673501"/>
       <w:bookmarkStart w:id="2" w:name="_Toc88630252"/>
-      <w:bookmarkStart w:id="3" w:name="_Toc89673501"/>
+      <w:bookmarkStart w:id="3" w:name="_Toc88821190"/>
       <w:bookmarkEnd w:id="0"/>
       <w:r>
         <w:rPr/>
@@ -1221,13 +1254,13 @@
     </w:p>
     <w:p>
       <w:pPr>
-        <w:pStyle w:val="Overskrift1"/>
+        <w:pStyle w:val="Rubrik1"/>
         <w:ind w:left="360" w:hanging="360"/>
         <w:rPr/>
       </w:pPr>
       <w:bookmarkStart w:id="4" w:name="__RefHeading___Toc3651_1081882701"/>
-      <w:bookmarkStart w:id="5" w:name="_Toc88821191"/>
-      <w:bookmarkStart w:id="6" w:name="_Toc89673502"/>
+      <w:bookmarkStart w:id="5" w:name="_Toc89673502"/>
+      <w:bookmarkStart w:id="6" w:name="_Toc88821191"/>
       <w:bookmarkStart w:id="7" w:name="_Toc88630253"/>
       <w:bookmarkEnd w:id="4"/>
       <w:r>
@@ -1374,13 +1407,13 @@
     </w:p>
     <w:p>
       <w:pPr>
-        <w:pStyle w:val="Overskrift1"/>
+        <w:pStyle w:val="Rubrik1"/>
         <w:ind w:left="360" w:hanging="360"/>
         <w:rPr/>
       </w:pPr>
       <w:bookmarkStart w:id="9" w:name="__RefHeading___Toc3653_1081882701"/>
-      <w:bookmarkStart w:id="10" w:name="_Toc88821192"/>
-      <w:bookmarkStart w:id="11" w:name="_Toc89673503"/>
+      <w:bookmarkStart w:id="10" w:name="_Toc89673503"/>
+      <w:bookmarkStart w:id="11" w:name="_Toc88821192"/>
       <w:bookmarkStart w:id="12" w:name="_Toc88630254"/>
       <w:bookmarkEnd w:id="9"/>
       <w:bookmarkEnd w:id="12"/>
@@ -2305,16 +2338,16 @@
     </w:p>
     <w:p>
       <w:pPr>
-        <w:pStyle w:val="Overskrift1"/>
+        <w:pStyle w:val="Rubrik1"/>
         <w:ind w:left="360" w:hanging="360"/>
         <w:rPr/>
       </w:pPr>
       <w:bookmarkStart w:id="13" w:name="__RefHeading___Toc3655_1081882701"/>
       <w:bookmarkStart w:id="14" w:name="_Toc89673504"/>
-      <w:bookmarkStart w:id="15" w:name="_Toc88821193"/>
-      <w:bookmarkStart w:id="16" w:name="_Toc88630255"/>
-      <w:bookmarkStart w:id="17" w:name="idé-grundlag-for-det-nye-system."/>
-      <w:bookmarkStart w:id="18" w:name="X44fec47bbeb804c69aeca5e8faf43882f00d31d"/>
+      <w:bookmarkStart w:id="15" w:name="_Toc88630255"/>
+      <w:bookmarkStart w:id="16" w:name="_Toc88821193"/>
+      <w:bookmarkStart w:id="17" w:name="X44fec47bbeb804c69aeca5e8faf43882f00d31d"/>
+      <w:bookmarkStart w:id="18" w:name="idé-grundlag-for-det-nye-system."/>
       <w:bookmarkEnd w:id="13"/>
       <w:bookmarkEnd w:id="17"/>
       <w:bookmarkEnd w:id="18"/>
@@ -2470,13 +2503,13 @@
     </w:p>
     <w:p>
       <w:pPr>
-        <w:pStyle w:val="Overskrift2"/>
+        <w:pStyle w:val="Rubrik2"/>
         <w:rPr/>
       </w:pPr>
       <w:bookmarkStart w:id="19" w:name="__RefHeading___Toc3657_1081882701"/>
-      <w:bookmarkStart w:id="20" w:name="_Toc88821194"/>
+      <w:bookmarkStart w:id="20" w:name="_Toc89673505"/>
       <w:bookmarkStart w:id="21" w:name="_Toc88630256"/>
-      <w:bookmarkStart w:id="22" w:name="_Toc89673505"/>
+      <w:bookmarkStart w:id="22" w:name="_Toc88821194"/>
       <w:bookmarkEnd w:id="19"/>
       <w:r>
         <w:rPr/>
@@ -2535,19 +2568,19 @@
         <w:rPr/>
         <w:t>). Disse gruppeposter fungerer som “rod” for hvert faneblad. Alle parameterposter og deres underposter, der har en af disse “rod”-poster som ”parent” placeres i det tilsvarende faneblad.</w:t>
       </w:r>
-      <w:bookmarkStart w:id="23" w:name="opbygning-af-hieraki-vha.-parent-feltet1"/>
-      <w:bookmarkStart w:id="24" w:name="parameter-tabel1"/>
+      <w:bookmarkStart w:id="23" w:name="parameter-tabel1"/>
+      <w:bookmarkStart w:id="24" w:name="opbygning-af-hieraki-vha.-parent-feltet1"/>
       <w:bookmarkEnd w:id="23"/>
       <w:bookmarkEnd w:id="24"/>
     </w:p>
     <w:p>
       <w:pPr>
-        <w:pStyle w:val="Overskrift2"/>
+        <w:pStyle w:val="Rubrik2"/>
         <w:rPr/>
       </w:pPr>
       <w:bookmarkStart w:id="25" w:name="__RefHeading___Toc3659_1081882701"/>
-      <w:bookmarkStart w:id="26" w:name="_Toc88821195"/>
-      <w:bookmarkStart w:id="27" w:name="_Toc89673506"/>
+      <w:bookmarkStart w:id="26" w:name="_Toc89673506"/>
+      <w:bookmarkStart w:id="27" w:name="_Toc88821195"/>
       <w:bookmarkEnd w:id="25"/>
       <w:r>
         <w:rPr/>
@@ -2592,8 +2625,8 @@
         <w:tblLook w:firstRow="1" w:noVBand="0" w:lastRow="0" w:firstColumn="0" w:lastColumn="0" w:noHBand="0" w:val="0020"/>
       </w:tblPr>
       <w:tblGrid>
-        <w:gridCol w:w="1536"/>
-        <w:gridCol w:w="1165"/>
+        <w:gridCol w:w="1535"/>
+        <w:gridCol w:w="1166"/>
         <w:gridCol w:w="6659"/>
       </w:tblGrid>
       <w:tr>
@@ -2602,7 +2635,7 @@
         </w:trPr>
         <w:tc>
           <w:tcPr>
-            <w:tcW w:w="1536" w:type="dxa"/>
+            <w:tcW w:w="1535" w:type="dxa"/>
             <w:cnfStyle w:val="000010000000" w:firstRow="0" w:lastRow="0" w:firstColumn="0" w:lastColumn="0" w:oddVBand="1" w:evenVBand="0" w:oddHBand="0" w:evenHBand="0" w:firstRowFirstColumn="0" w:firstRowLastColumn="0" w:lastRowFirstColumn="0" w:lastRowLastColumn="0"/>
             <w:tcBorders>
               <w:left w:val="single" w:sz="4" w:space="0" w:color="7F7F7F"/>
@@ -2638,7 +2671,7 @@
         </w:tc>
         <w:tc>
           <w:tcPr>
-            <w:tcW w:w="1165" w:type="dxa"/>
+            <w:tcW w:w="1166" w:type="dxa"/>
             <w:cnfStyle w:val="000001000000" w:firstRow="0" w:lastRow="0" w:firstColumn="0" w:lastColumn="0" w:oddVBand="0" w:evenVBand="1" w:oddHBand="0" w:evenHBand="0" w:firstRowFirstColumn="0" w:firstRowLastColumn="0" w:lastRowFirstColumn="0" w:lastRowLastColumn="0"/>
             <w:tcBorders>
               <w:left w:val="single" w:sz="4" w:space="0" w:color="7F7F7F"/>
@@ -2715,7 +2748,7 @@
         </w:trPr>
         <w:tc>
           <w:tcPr>
-            <w:tcW w:w="1536" w:type="dxa"/>
+            <w:tcW w:w="1535" w:type="dxa"/>
             <w:cnfStyle w:val="000010000000" w:firstRow="0" w:lastRow="0" w:firstColumn="0" w:lastColumn="0" w:oddVBand="1" w:evenVBand="0" w:oddHBand="0" w:evenHBand="0" w:firstRowFirstColumn="0" w:firstRowLastColumn="0" w:lastRowFirstColumn="0" w:lastRowLastColumn="0"/>
             <w:tcBorders>
               <w:top w:val="single" w:sz="4" w:space="0" w:color="000000"/>
@@ -2750,7 +2783,7 @@
         </w:tc>
         <w:tc>
           <w:tcPr>
-            <w:tcW w:w="1165" w:type="dxa"/>
+            <w:tcW w:w="1166" w:type="dxa"/>
             <w:cnfStyle w:val="000001000000" w:firstRow="0" w:lastRow="0" w:firstColumn="0" w:lastColumn="0" w:oddVBand="0" w:evenVBand="1" w:oddHBand="0" w:evenHBand="0" w:firstRowFirstColumn="0" w:firstRowLastColumn="0" w:lastRowFirstColumn="0" w:lastRowLastColumn="0"/>
             <w:tcBorders>
               <w:top w:val="single" w:sz="4" w:space="0" w:color="000000"/>
@@ -2823,7 +2856,7 @@
         <w:trPr/>
         <w:tc>
           <w:tcPr>
-            <w:tcW w:w="1536" w:type="dxa"/>
+            <w:tcW w:w="1535" w:type="dxa"/>
             <w:cnfStyle w:val="000010000000" w:firstRow="0" w:lastRow="0" w:firstColumn="0" w:lastColumn="0" w:oddVBand="1" w:evenVBand="0" w:oddHBand="0" w:evenHBand="0" w:firstRowFirstColumn="0" w:firstRowLastColumn="0" w:lastRowFirstColumn="0" w:lastRowLastColumn="0"/>
             <w:tcBorders>
               <w:top w:val="nil"/>
@@ -2858,7 +2891,7 @@
         </w:tc>
         <w:tc>
           <w:tcPr>
-            <w:tcW w:w="1165" w:type="dxa"/>
+            <w:tcW w:w="1166" w:type="dxa"/>
             <w:cnfStyle w:val="000001000000" w:firstRow="0" w:lastRow="0" w:firstColumn="0" w:lastColumn="0" w:oddVBand="0" w:evenVBand="1" w:oddHBand="0" w:evenHBand="0" w:firstRowFirstColumn="0" w:firstRowLastColumn="0" w:lastRowFirstColumn="0" w:lastRowLastColumn="0"/>
             <w:tcBorders>
               <w:top w:val="nil"/>
@@ -2933,7 +2966,7 @@
         </w:trPr>
         <w:tc>
           <w:tcPr>
-            <w:tcW w:w="1536" w:type="dxa"/>
+            <w:tcW w:w="1535" w:type="dxa"/>
             <w:cnfStyle w:val="000010000000" w:firstRow="0" w:lastRow="0" w:firstColumn="0" w:lastColumn="0" w:oddVBand="1" w:evenVBand="0" w:oddHBand="0" w:evenHBand="0" w:firstRowFirstColumn="0" w:firstRowLastColumn="0" w:lastRowFirstColumn="0" w:lastRowLastColumn="0"/>
             <w:tcBorders>
               <w:top w:val="single" w:sz="4" w:space="0" w:color="000000"/>
@@ -2968,7 +3001,7 @@
         </w:tc>
         <w:tc>
           <w:tcPr>
-            <w:tcW w:w="1165" w:type="dxa"/>
+            <w:tcW w:w="1166" w:type="dxa"/>
             <w:cnfStyle w:val="000001000000" w:firstRow="0" w:lastRow="0" w:firstColumn="0" w:lastColumn="0" w:oddVBand="0" w:evenVBand="1" w:oddHBand="0" w:evenHBand="0" w:firstRowFirstColumn="0" w:firstRowLastColumn="0" w:lastRowFirstColumn="0" w:lastRowLastColumn="0"/>
             <w:tcBorders>
               <w:top w:val="single" w:sz="4" w:space="0" w:color="000000"/>
@@ -3064,7 +3097,7 @@
         <w:trPr/>
         <w:tc>
           <w:tcPr>
-            <w:tcW w:w="1536" w:type="dxa"/>
+            <w:tcW w:w="1535" w:type="dxa"/>
             <w:cnfStyle w:val="000010000000" w:firstRow="0" w:lastRow="0" w:firstColumn="0" w:lastColumn="0" w:oddVBand="1" w:evenVBand="0" w:oddHBand="0" w:evenHBand="0" w:firstRowFirstColumn="0" w:firstRowLastColumn="0" w:lastRowFirstColumn="0" w:lastRowLastColumn="0"/>
             <w:tcBorders>
               <w:top w:val="nil"/>
@@ -3099,7 +3132,7 @@
         </w:tc>
         <w:tc>
           <w:tcPr>
-            <w:tcW w:w="1165" w:type="dxa"/>
+            <w:tcW w:w="1166" w:type="dxa"/>
             <w:cnfStyle w:val="000001000000" w:firstRow="0" w:lastRow="0" w:firstColumn="0" w:lastColumn="0" w:oddVBand="0" w:evenVBand="1" w:oddHBand="0" w:evenHBand="0" w:firstRowFirstColumn="0" w:firstRowLastColumn="0" w:lastRowFirstColumn="0" w:lastRowLastColumn="0"/>
             <w:tcBorders>
               <w:top w:val="nil"/>
@@ -3195,7 +3228,7 @@
         </w:trPr>
         <w:tc>
           <w:tcPr>
-            <w:tcW w:w="1536" w:type="dxa"/>
+            <w:tcW w:w="1535" w:type="dxa"/>
             <w:cnfStyle w:val="000010000000" w:firstRow="0" w:lastRow="0" w:firstColumn="0" w:lastColumn="0" w:oddVBand="1" w:evenVBand="0" w:oddHBand="0" w:evenHBand="0" w:firstRowFirstColumn="0" w:firstRowLastColumn="0" w:lastRowFirstColumn="0" w:lastRowLastColumn="0"/>
             <w:tcBorders>
               <w:top w:val="single" w:sz="4" w:space="0" w:color="000000"/>
@@ -3230,7 +3263,7 @@
         </w:tc>
         <w:tc>
           <w:tcPr>
-            <w:tcW w:w="1165" w:type="dxa"/>
+            <w:tcW w:w="1166" w:type="dxa"/>
             <w:cnfStyle w:val="000001000000" w:firstRow="0" w:lastRow="0" w:firstColumn="0" w:lastColumn="0" w:oddVBand="0" w:evenVBand="1" w:oddHBand="0" w:evenHBand="0" w:firstRowFirstColumn="0" w:firstRowLastColumn="0" w:lastRowFirstColumn="0" w:lastRowLastColumn="0"/>
             <w:tcBorders>
               <w:top w:val="single" w:sz="4" w:space="0" w:color="000000"/>
@@ -3303,7 +3336,7 @@
         <w:trPr/>
         <w:tc>
           <w:tcPr>
-            <w:tcW w:w="1536" w:type="dxa"/>
+            <w:tcW w:w="1535" w:type="dxa"/>
             <w:cnfStyle w:val="000010000000" w:firstRow="0" w:lastRow="0" w:firstColumn="0" w:lastColumn="0" w:oddVBand="1" w:evenVBand="0" w:oddHBand="0" w:evenHBand="0" w:firstRowFirstColumn="0" w:firstRowLastColumn="0" w:lastRowFirstColumn="0" w:lastRowLastColumn="0"/>
             <w:tcBorders>
               <w:top w:val="nil"/>
@@ -3338,7 +3371,7 @@
         </w:tc>
         <w:tc>
           <w:tcPr>
-            <w:tcW w:w="1165" w:type="dxa"/>
+            <w:tcW w:w="1166" w:type="dxa"/>
             <w:cnfStyle w:val="000001000000" w:firstRow="0" w:lastRow="0" w:firstColumn="0" w:lastColumn="0" w:oddVBand="0" w:evenVBand="1" w:oddHBand="0" w:evenHBand="0" w:firstRowFirstColumn="0" w:firstRowLastColumn="0" w:lastRowFirstColumn="0" w:lastRowLastColumn="0"/>
             <w:tcBorders>
               <w:top w:val="nil"/>
@@ -3413,7 +3446,7 @@
         </w:trPr>
         <w:tc>
           <w:tcPr>
-            <w:tcW w:w="1536" w:type="dxa"/>
+            <w:tcW w:w="1535" w:type="dxa"/>
             <w:cnfStyle w:val="000010000000" w:firstRow="0" w:lastRow="0" w:firstColumn="0" w:lastColumn="0" w:oddVBand="1" w:evenVBand="0" w:oddHBand="0" w:evenHBand="0" w:firstRowFirstColumn="0" w:firstRowLastColumn="0" w:lastRowFirstColumn="0" w:lastRowLastColumn="0"/>
             <w:tcBorders>
               <w:top w:val="single" w:sz="4" w:space="0" w:color="000000"/>
@@ -3448,7 +3481,7 @@
         </w:tc>
         <w:tc>
           <w:tcPr>
-            <w:tcW w:w="1165" w:type="dxa"/>
+            <w:tcW w:w="1166" w:type="dxa"/>
             <w:cnfStyle w:val="000001000000" w:firstRow="0" w:lastRow="0" w:firstColumn="0" w:lastColumn="0" w:oddVBand="0" w:evenVBand="1" w:oddHBand="0" w:evenHBand="0" w:firstRowFirstColumn="0" w:firstRowLastColumn="0" w:lastRowFirstColumn="0" w:lastRowLastColumn="0"/>
             <w:tcBorders>
               <w:top w:val="single" w:sz="4" w:space="0" w:color="000000"/>
@@ -3523,7 +3556,7 @@
         <w:trPr/>
         <w:tc>
           <w:tcPr>
-            <w:tcW w:w="1536" w:type="dxa"/>
+            <w:tcW w:w="1535" w:type="dxa"/>
             <w:cnfStyle w:val="000010000000" w:firstRow="0" w:lastRow="0" w:firstColumn="0" w:lastColumn="0" w:oddVBand="1" w:evenVBand="0" w:oddHBand="0" w:evenHBand="0" w:firstRowFirstColumn="0" w:firstRowLastColumn="0" w:lastRowFirstColumn="0" w:lastRowLastColumn="0"/>
             <w:tcBorders>
               <w:top w:val="nil"/>
@@ -3558,7 +3591,7 @@
         </w:tc>
         <w:tc>
           <w:tcPr>
-            <w:tcW w:w="1165" w:type="dxa"/>
+            <w:tcW w:w="1166" w:type="dxa"/>
             <w:cnfStyle w:val="000001000000" w:firstRow="0" w:lastRow="0" w:firstColumn="0" w:lastColumn="0" w:oddVBand="0" w:evenVBand="1" w:oddHBand="0" w:evenHBand="0" w:firstRowFirstColumn="0" w:firstRowLastColumn="0" w:lastRowFirstColumn="0" w:lastRowLastColumn="0"/>
             <w:tcBorders>
               <w:top w:val="nil"/>
@@ -3633,7 +3666,7 @@
         </w:trPr>
         <w:tc>
           <w:tcPr>
-            <w:tcW w:w="1536" w:type="dxa"/>
+            <w:tcW w:w="1535" w:type="dxa"/>
             <w:cnfStyle w:val="000010000000" w:firstRow="0" w:lastRow="0" w:firstColumn="0" w:lastColumn="0" w:oddVBand="1" w:evenVBand="0" w:oddHBand="0" w:evenHBand="0" w:firstRowFirstColumn="0" w:firstRowLastColumn="0" w:lastRowFirstColumn="0" w:lastRowLastColumn="0"/>
             <w:tcBorders>
               <w:top w:val="single" w:sz="4" w:space="0" w:color="000000"/>
@@ -3668,7 +3701,7 @@
         </w:tc>
         <w:tc>
           <w:tcPr>
-            <w:tcW w:w="1165" w:type="dxa"/>
+            <w:tcW w:w="1166" w:type="dxa"/>
             <w:cnfStyle w:val="000001000000" w:firstRow="0" w:lastRow="0" w:firstColumn="0" w:lastColumn="0" w:oddVBand="0" w:evenVBand="1" w:oddHBand="0" w:evenHBand="0" w:firstRowFirstColumn="0" w:firstRowLastColumn="0" w:lastRowFirstColumn="0" w:lastRowLastColumn="0"/>
             <w:tcBorders>
               <w:top w:val="single" w:sz="4" w:space="0" w:color="000000"/>
@@ -3741,7 +3774,7 @@
         <w:trPr/>
         <w:tc>
           <w:tcPr>
-            <w:tcW w:w="1536" w:type="dxa"/>
+            <w:tcW w:w="1535" w:type="dxa"/>
             <w:cnfStyle w:val="000010000000" w:firstRow="0" w:lastRow="0" w:firstColumn="0" w:lastColumn="0" w:oddVBand="1" w:evenVBand="0" w:oddHBand="0" w:evenHBand="0" w:firstRowFirstColumn="0" w:firstRowLastColumn="0" w:lastRowFirstColumn="0" w:lastRowLastColumn="0"/>
             <w:tcBorders>
               <w:top w:val="nil"/>
@@ -3776,7 +3809,7 @@
         </w:tc>
         <w:tc>
           <w:tcPr>
-            <w:tcW w:w="1165" w:type="dxa"/>
+            <w:tcW w:w="1166" w:type="dxa"/>
             <w:cnfStyle w:val="000001000000" w:firstRow="0" w:lastRow="0" w:firstColumn="0" w:lastColumn="0" w:oddVBand="0" w:evenVBand="1" w:oddHBand="0" w:evenHBand="0" w:firstRowFirstColumn="0" w:firstRowLastColumn="0" w:lastRowFirstColumn="0" w:lastRowLastColumn="0"/>
             <w:tcBorders>
               <w:top w:val="nil"/>
@@ -3851,7 +3884,7 @@
         </w:trPr>
         <w:tc>
           <w:tcPr>
-            <w:tcW w:w="1536" w:type="dxa"/>
+            <w:tcW w:w="1535" w:type="dxa"/>
             <w:cnfStyle w:val="000010000000" w:firstRow="0" w:lastRow="0" w:firstColumn="0" w:lastColumn="0" w:oddVBand="1" w:evenVBand="0" w:oddHBand="0" w:evenHBand="0" w:firstRowFirstColumn="0" w:firstRowLastColumn="0" w:lastRowFirstColumn="0" w:lastRowLastColumn="0"/>
             <w:tcBorders>
               <w:top w:val="single" w:sz="4" w:space="0" w:color="000000"/>
@@ -3886,7 +3919,7 @@
         </w:tc>
         <w:tc>
           <w:tcPr>
-            <w:tcW w:w="1165" w:type="dxa"/>
+            <w:tcW w:w="1166" w:type="dxa"/>
             <w:cnfStyle w:val="000001000000" w:firstRow="0" w:lastRow="0" w:firstColumn="0" w:lastColumn="0" w:oddVBand="0" w:evenVBand="1" w:oddHBand="0" w:evenHBand="0" w:firstRowFirstColumn="0" w:firstRowLastColumn="0" w:lastRowFirstColumn="0" w:lastRowLastColumn="0"/>
             <w:tcBorders>
               <w:top w:val="single" w:sz="4" w:space="0" w:color="000000"/>
@@ -3970,16 +4003,16 @@
     </w:tbl>
     <w:p>
       <w:pPr>
-        <w:pStyle w:val="Overskrift2"/>
-        <w:rPr/>
-      </w:pPr>
-      <w:r>
-        <w:rPr/>
-      </w:r>
-    </w:p>
-    <w:p>
-      <w:pPr>
-        <w:pStyle w:val="Overskrift2"/>
+        <w:pStyle w:val="Rubrik2"/>
+        <w:rPr/>
+      </w:pPr>
+      <w:r>
+        <w:rPr/>
+      </w:r>
+    </w:p>
+    <w:p>
+      <w:pPr>
+        <w:pStyle w:val="Rubrik2"/>
         <w:rPr/>
       </w:pPr>
       <w:bookmarkStart w:id="30" w:name="__RefHeading___Toc3661_1081882701"/>
@@ -4803,15 +4836,15 @@
     </w:p>
     <w:p>
       <w:pPr>
-        <w:pStyle w:val="Overskrift2"/>
+        <w:pStyle w:val="Rubrik2"/>
         <w:rPr/>
       </w:pPr>
       <w:bookmarkStart w:id="34" w:name="__RefHeading___Toc3663_1081882701"/>
-      <w:bookmarkStart w:id="35" w:name="_Toc886302581"/>
+      <w:bookmarkStart w:id="35" w:name="_Toc89673508"/>
       <w:bookmarkStart w:id="36" w:name="_Toc88821197"/>
-      <w:bookmarkStart w:id="37" w:name="_Toc89673508"/>
-      <w:bookmarkStart w:id="38" w:name="brug-af-type-feltet2"/>
-      <w:bookmarkStart w:id="39" w:name="_Toc88630259"/>
+      <w:bookmarkStart w:id="37" w:name="_Toc886302581"/>
+      <w:bookmarkStart w:id="38" w:name="_Toc88630259"/>
+      <w:bookmarkStart w:id="39" w:name="brug-af-type-feltet2"/>
       <w:bookmarkEnd w:id="34"/>
       <w:bookmarkEnd w:id="38"/>
       <w:bookmarkEnd w:id="39"/>
@@ -6889,13 +6922,13 @@
     </w:p>
     <w:p>
       <w:pPr>
-        <w:pStyle w:val="Overskrift1"/>
+        <w:pStyle w:val="Rubrik1"/>
         <w:ind w:left="360" w:hanging="360"/>
         <w:rPr/>
       </w:pPr>
       <w:bookmarkStart w:id="41" w:name="__RefHeading___Toc3665_1081882701"/>
-      <w:bookmarkStart w:id="42" w:name="_Toc88821198"/>
-      <w:bookmarkStart w:id="43" w:name="_Toc89673509"/>
+      <w:bookmarkStart w:id="42" w:name="_Toc89673509"/>
+      <w:bookmarkStart w:id="43" w:name="_Toc88821198"/>
       <w:bookmarkEnd w:id="41"/>
       <w:r>
         <w:rPr/>
@@ -6909,9 +6942,9 @@
         <w:pStyle w:val="Normal"/>
         <w:rPr/>
       </w:pPr>
-      <w:bookmarkStart w:id="44" w:name="brug-af-type-feltet4"/>
+      <w:bookmarkStart w:id="44" w:name="brug-af-type-feltet42"/>
       <w:bookmarkStart w:id="45" w:name="brug-af-type-feltet41"/>
-      <w:bookmarkStart w:id="46" w:name="brug-af-type-feltet42"/>
+      <w:bookmarkStart w:id="46" w:name="brug-af-type-feltet4"/>
       <w:bookmarkEnd w:id="44"/>
       <w:bookmarkEnd w:id="45"/>
       <w:bookmarkEnd w:id="46"/>
@@ -7082,13 +7115,13 @@
     </w:p>
     <w:p>
       <w:pPr>
-        <w:pStyle w:val="Overskrift1"/>
+        <w:pStyle w:val="Rubrik1"/>
         <w:ind w:left="360" w:hanging="360"/>
         <w:rPr/>
       </w:pPr>
       <w:bookmarkStart w:id="47" w:name="__RefHeading___Toc3667_1081882701"/>
-      <w:bookmarkStart w:id="48" w:name="_Toc88821199"/>
-      <w:bookmarkStart w:id="49" w:name="_Toc89673510"/>
+      <w:bookmarkStart w:id="48" w:name="_Toc89673510"/>
+      <w:bookmarkStart w:id="49" w:name="_Toc88821199"/>
       <w:bookmarkEnd w:id="47"/>
       <w:r>
         <w:rPr/>
@@ -7503,13 +7536,13 @@
     </w:p>
     <w:p>
       <w:pPr>
-        <w:pStyle w:val="Overskrift1"/>
+        <w:pStyle w:val="Rubrik1"/>
         <w:ind w:left="360" w:hanging="360"/>
         <w:rPr/>
       </w:pPr>
       <w:bookmarkStart w:id="52" w:name="__RefHeading___Toc3669_1081882701"/>
-      <w:bookmarkStart w:id="53" w:name="_Toc88821200"/>
-      <w:bookmarkStart w:id="54" w:name="_Toc89673511"/>
+      <w:bookmarkStart w:id="53" w:name="_Toc89673511"/>
+      <w:bookmarkStart w:id="54" w:name="_Toc88821200"/>
       <w:bookmarkEnd w:id="52"/>
       <w:r>
         <w:rPr/>
@@ -7523,9 +7556,9 @@
         <w:pStyle w:val="Normal"/>
         <w:rPr/>
       </w:pPr>
-      <w:bookmarkStart w:id="55" w:name="brug-af-type-feltet44"/>
+      <w:bookmarkStart w:id="55" w:name="brug-af-type-feltet421"/>
       <w:bookmarkStart w:id="56" w:name="brug-af-type-feltet411"/>
-      <w:bookmarkStart w:id="57" w:name="brug-af-type-feltet421"/>
+      <w:bookmarkStart w:id="57" w:name="brug-af-type-feltet44"/>
       <w:bookmarkEnd w:id="55"/>
       <w:bookmarkEnd w:id="56"/>
       <w:bookmarkEnd w:id="57"/>
@@ -7951,12 +7984,12 @@
     </w:p>
     <w:p>
       <w:pPr>
-        <w:pStyle w:val="Overskrift2"/>
+        <w:pStyle w:val="Rubrik2"/>
         <w:rPr/>
       </w:pPr>
       <w:bookmarkStart w:id="58" w:name="__RefHeading___Toc3671_1081882701"/>
-      <w:bookmarkStart w:id="59" w:name="_Toc88821201"/>
-      <w:bookmarkStart w:id="60" w:name="_Toc89673512"/>
+      <w:bookmarkStart w:id="59" w:name="_Toc89673512"/>
+      <w:bookmarkStart w:id="60" w:name="_Toc88821201"/>
       <w:bookmarkEnd w:id="58"/>
       <w:r>
         <w:rPr/>
@@ -8102,21 +8135,21 @@
     </w:p>
     <w:p>
       <w:pPr>
-        <w:pStyle w:val="Overskrift2"/>
-        <w:rPr/>
-      </w:pPr>
-      <w:r>
-        <w:rPr/>
-      </w:r>
-    </w:p>
-    <w:p>
-      <w:pPr>
-        <w:pStyle w:val="Overskrift2"/>
+        <w:pStyle w:val="Rubrik2"/>
+        <w:rPr/>
+      </w:pPr>
+      <w:r>
+        <w:rPr/>
+      </w:r>
+    </w:p>
+    <w:p>
+      <w:pPr>
+        <w:pStyle w:val="Rubrik2"/>
         <w:rPr/>
       </w:pPr>
       <w:bookmarkStart w:id="61" w:name="__RefHeading___Toc3673_1081882701"/>
-      <w:bookmarkStart w:id="62" w:name="_Toc88821202"/>
-      <w:bookmarkStart w:id="63" w:name="_Toc89673513"/>
+      <w:bookmarkStart w:id="62" w:name="_Toc89673513"/>
+      <w:bookmarkStart w:id="63" w:name="_Toc88821202"/>
       <w:bookmarkEnd w:id="61"/>
       <w:r>
         <w:rPr/>
@@ -8822,12 +8855,12 @@
     </w:p>
     <w:p>
       <w:pPr>
-        <w:pStyle w:val="Overskrift2"/>
+        <w:pStyle w:val="Rubrik2"/>
         <w:rPr/>
       </w:pPr>
       <w:bookmarkStart w:id="64" w:name="__RefHeading___Toc3675_1081882701"/>
-      <w:bookmarkStart w:id="65" w:name="_Toc88821203"/>
-      <w:bookmarkStart w:id="66" w:name="_Toc89673514"/>
+      <w:bookmarkStart w:id="65" w:name="_Toc89673514"/>
+      <w:bookmarkStart w:id="66" w:name="_Toc88821203"/>
       <w:bookmarkEnd w:id="64"/>
       <w:r>
         <w:rPr/>
@@ -10103,12 +10136,12 @@
     </w:p>
     <w:p>
       <w:pPr>
-        <w:pStyle w:val="Overskrift2"/>
+        <w:pStyle w:val="Rubrik2"/>
         <w:rPr/>
       </w:pPr>
       <w:bookmarkStart w:id="67" w:name="__RefHeading___Toc3677_1081882701"/>
-      <w:bookmarkStart w:id="68" w:name="_Toc88821204"/>
-      <w:bookmarkStart w:id="69" w:name="_Toc89673515"/>
+      <w:bookmarkStart w:id="68" w:name="_Toc89673515"/>
+      <w:bookmarkStart w:id="69" w:name="_Toc88821204"/>
       <w:bookmarkEnd w:id="67"/>
       <w:r>
         <w:rPr/>
@@ -10927,12 +10960,12 @@
     </w:p>
     <w:p>
       <w:pPr>
-        <w:pStyle w:val="Overskrift2"/>
+        <w:pStyle w:val="Rubrik2"/>
         <w:rPr/>
       </w:pPr>
       <w:bookmarkStart w:id="70" w:name="__RefHeading___Toc3679_1081882701"/>
-      <w:bookmarkStart w:id="71" w:name="_Toc88821205"/>
-      <w:bookmarkStart w:id="72" w:name="_Toc89673516"/>
+      <w:bookmarkStart w:id="71" w:name="_Toc89673516"/>
+      <w:bookmarkStart w:id="72" w:name="_Toc88821205"/>
       <w:bookmarkEnd w:id="70"/>
       <w:r>
         <w:rPr/>
@@ -12056,12 +12089,12 @@
     </w:p>
     <w:p>
       <w:pPr>
-        <w:pStyle w:val="Overskrift2"/>
+        <w:pStyle w:val="Rubrik2"/>
         <w:rPr/>
       </w:pPr>
       <w:bookmarkStart w:id="73" w:name="__RefHeading___Toc3681_1081882701"/>
-      <w:bookmarkStart w:id="74" w:name="_Toc88821206"/>
-      <w:bookmarkStart w:id="75" w:name="_Toc89673517"/>
+      <w:bookmarkStart w:id="74" w:name="_Toc89673517"/>
+      <w:bookmarkStart w:id="75" w:name="_Toc88821206"/>
       <w:bookmarkEnd w:id="73"/>
       <w:r>
         <w:rPr/>
@@ -12885,14 +12918,14 @@
     </w:p>
     <w:p>
       <w:pPr>
-        <w:pStyle w:val="Overskrift2"/>
+        <w:pStyle w:val="Rubrik2"/>
         <w:rPr>
           <w:sz w:val="28"/>
         </w:rPr>
       </w:pPr>
       <w:bookmarkStart w:id="76" w:name="__RefHeading___Toc3683_1081882701"/>
-      <w:bookmarkStart w:id="77" w:name="_Toc88821207"/>
-      <w:bookmarkStart w:id="78" w:name="_Toc89673518"/>
+      <w:bookmarkStart w:id="77" w:name="_Toc89673518"/>
+      <w:bookmarkStart w:id="78" w:name="_Toc88821207"/>
       <w:bookmarkEnd w:id="76"/>
       <w:r>
         <w:rPr/>
@@ -13713,14 +13746,14 @@
     </w:p>
     <w:p>
       <w:pPr>
-        <w:pStyle w:val="Overskrift2"/>
+        <w:pStyle w:val="Rubrik2"/>
         <w:rPr>
           <w:rFonts w:ascii="Times New Roman" w:hAnsi="Times New Roman"/>
         </w:rPr>
       </w:pPr>
       <w:bookmarkStart w:id="79" w:name="__RefHeading___Toc3685_1081882701"/>
-      <w:bookmarkStart w:id="80" w:name="_Toc88821208"/>
-      <w:bookmarkStart w:id="81" w:name="_Toc89673519"/>
+      <w:bookmarkStart w:id="80" w:name="_Toc89673519"/>
+      <w:bookmarkStart w:id="81" w:name="_Toc88821208"/>
       <w:bookmarkEnd w:id="79"/>
       <w:r>
         <w:rPr/>
@@ -14429,12 +14462,12 @@
     </w:p>
     <w:p>
       <w:pPr>
-        <w:pStyle w:val="Overskrift2"/>
+        <w:pStyle w:val="Rubrik2"/>
         <w:rPr/>
       </w:pPr>
       <w:bookmarkStart w:id="82" w:name="__RefHeading___Toc3687_1081882701"/>
-      <w:bookmarkStart w:id="83" w:name="_Toc88821209"/>
-      <w:bookmarkStart w:id="84" w:name="_Toc89673520"/>
+      <w:bookmarkStart w:id="83" w:name="_Toc89673520"/>
+      <w:bookmarkStart w:id="84" w:name="_Toc88821209"/>
       <w:bookmarkEnd w:id="82"/>
       <w:r>
         <w:rPr/>
@@ -14461,8 +14494,8 @@
       <w:tblGrid>
         <w:gridCol w:w="2719"/>
         <w:gridCol w:w="1190"/>
-        <w:gridCol w:w="2836"/>
-        <w:gridCol w:w="3004"/>
+        <w:gridCol w:w="2837"/>
+        <w:gridCol w:w="3003"/>
       </w:tblGrid>
       <w:tr>
         <w:trPr>
@@ -14548,7 +14581,7 @@
         </w:tc>
         <w:tc>
           <w:tcPr>
-            <w:tcW w:w="2836" w:type="dxa"/>
+            <w:tcW w:w="2837" w:type="dxa"/>
             <w:tcBorders>
               <w:left w:val="single" w:sz="4" w:space="0" w:color="7F7F7F"/>
               <w:bottom w:val="single" w:sz="4" w:space="0" w:color="000000"/>
@@ -14587,7 +14620,7 @@
         </w:tc>
         <w:tc>
           <w:tcPr>
-            <w:tcW w:w="3004" w:type="dxa"/>
+            <w:tcW w:w="3003" w:type="dxa"/>
             <w:tcBorders>
               <w:left w:val="single" w:sz="4" w:space="0" w:color="7F7F7F"/>
               <w:bottom w:val="single" w:sz="4" w:space="0" w:color="000000"/>
@@ -14707,7 +14740,7 @@
         </w:tc>
         <w:tc>
           <w:tcPr>
-            <w:tcW w:w="2836" w:type="dxa"/>
+            <w:tcW w:w="2837" w:type="dxa"/>
             <w:tcBorders>
               <w:top w:val="nil"/>
               <w:left w:val="single" w:sz="4" w:space="0" w:color="7F7F7F"/>
@@ -14742,7 +14775,7 @@
         </w:tc>
         <w:tc>
           <w:tcPr>
-            <w:tcW w:w="3004" w:type="dxa"/>
+            <w:tcW w:w="3003" w:type="dxa"/>
             <w:tcBorders>
               <w:top w:val="nil"/>
               <w:left w:val="single" w:sz="4" w:space="0" w:color="7F7F7F"/>
@@ -14855,7 +14888,7 @@
         </w:tc>
         <w:tc>
           <w:tcPr>
-            <w:tcW w:w="2836" w:type="dxa"/>
+            <w:tcW w:w="2837" w:type="dxa"/>
             <w:tcBorders>
               <w:top w:val="nil"/>
               <w:left w:val="single" w:sz="4" w:space="0" w:color="7F7F7F"/>
@@ -14890,7 +14923,7 @@
         </w:tc>
         <w:tc>
           <w:tcPr>
-            <w:tcW w:w="3004" w:type="dxa"/>
+            <w:tcW w:w="3003" w:type="dxa"/>
             <w:tcBorders>
               <w:top w:val="nil"/>
               <w:left w:val="single" w:sz="4" w:space="0" w:color="7F7F7F"/>
@@ -15006,7 +15039,7 @@
         </w:tc>
         <w:tc>
           <w:tcPr>
-            <w:tcW w:w="2836" w:type="dxa"/>
+            <w:tcW w:w="2837" w:type="dxa"/>
             <w:tcBorders>
               <w:top w:val="nil"/>
               <w:left w:val="single" w:sz="4" w:space="0" w:color="7F7F7F"/>
@@ -15041,7 +15074,7 @@
         </w:tc>
         <w:tc>
           <w:tcPr>
-            <w:tcW w:w="3004" w:type="dxa"/>
+            <w:tcW w:w="3003" w:type="dxa"/>
             <w:tcBorders>
               <w:top w:val="nil"/>
               <w:left w:val="single" w:sz="4" w:space="0" w:color="7F7F7F"/>
@@ -15103,12 +15136,12 @@
     </w:p>
     <w:p>
       <w:pPr>
-        <w:pStyle w:val="Overskrift2"/>
+        <w:pStyle w:val="Rubrik2"/>
         <w:rPr/>
       </w:pPr>
       <w:bookmarkStart w:id="85" w:name="__RefHeading___Toc3689_1081882701"/>
-      <w:bookmarkStart w:id="86" w:name="_Toc88821210"/>
-      <w:bookmarkStart w:id="87" w:name="_Toc89673521"/>
+      <w:bookmarkStart w:id="86" w:name="_Toc89673521"/>
+      <w:bookmarkStart w:id="87" w:name="_Toc88821210"/>
       <w:bookmarkEnd w:id="85"/>
       <w:r>
         <w:rPr/>
@@ -15804,12 +15837,12 @@
     </w:p>
     <w:p>
       <w:pPr>
-        <w:pStyle w:val="Overskrift2"/>
+        <w:pStyle w:val="Rubrik2"/>
         <w:rPr/>
       </w:pPr>
       <w:bookmarkStart w:id="88" w:name="__RefHeading___Toc3691_1081882701"/>
-      <w:bookmarkStart w:id="89" w:name="_Toc88821211"/>
-      <w:bookmarkStart w:id="90" w:name="_Toc89673522"/>
+      <w:bookmarkStart w:id="89" w:name="_Toc89673522"/>
+      <w:bookmarkStart w:id="90" w:name="_Toc88821211"/>
       <w:bookmarkEnd w:id="88"/>
       <w:r>
         <w:rPr/>
@@ -16185,14 +16218,14 @@
     </w:p>
     <w:p>
       <w:pPr>
-        <w:pStyle w:val="Overskrift2"/>
+        <w:pStyle w:val="Rubrik2"/>
         <w:rPr>
           <w:rFonts w:ascii="Times New Roman" w:hAnsi="Times New Roman"/>
         </w:rPr>
       </w:pPr>
       <w:bookmarkStart w:id="91" w:name="__RefHeading___Toc3693_1081882701"/>
-      <w:bookmarkStart w:id="92" w:name="_Toc88821212"/>
-      <w:bookmarkStart w:id="93" w:name="_Toc89673523"/>
+      <w:bookmarkStart w:id="92" w:name="_Toc89673523"/>
+      <w:bookmarkStart w:id="93" w:name="_Toc88821212"/>
       <w:bookmarkEnd w:id="91"/>
       <w:r>
         <w:rPr/>
@@ -17016,12 +17049,12 @@
     </w:p>
     <w:p>
       <w:pPr>
-        <w:pStyle w:val="Overskrift2"/>
+        <w:pStyle w:val="Rubrik2"/>
         <w:rPr/>
       </w:pPr>
       <w:bookmarkStart w:id="94" w:name="__RefHeading___Toc3695_1081882701"/>
-      <w:bookmarkStart w:id="95" w:name="_Toc88821213"/>
-      <w:bookmarkStart w:id="96" w:name="_Toc89673524"/>
+      <w:bookmarkStart w:id="95" w:name="_Toc89673524"/>
+      <w:bookmarkStart w:id="96" w:name="_Toc88821213"/>
       <w:bookmarkEnd w:id="94"/>
       <w:r>
         <w:rPr/>
@@ -17358,7 +17391,207 @@
                 <w:szCs w:val="22"/>
                 <w:lang w:eastAsia="zh-CN" w:bidi="hi-IN"/>
               </w:rPr>
-              <w:t>Tabel indeholder vektorpolygoner for bygninger fra GeoDanmark beriget med BBR data.</w:t>
+              <w:t xml:space="preserve">Administrationstabel med oplysninger  om </w:t>
+            </w:r>
+            <w:r>
+              <w:rPr>
+                <w:rFonts w:eastAsia="NSimSun" w:cs="Arial"/>
+                <w:kern w:val="2"/>
+                <w:sz w:val="18"/>
+                <w:szCs w:val="22"/>
+                <w:lang w:eastAsia="zh-CN" w:bidi="hi-IN"/>
+              </w:rPr>
+              <w:t xml:space="preserve">div. </w:t>
+            </w:r>
+            <w:r>
+              <w:rPr>
+                <w:rFonts w:eastAsia="NSimSun" w:cs="Arial"/>
+                <w:kern w:val="2"/>
+                <w:sz w:val="18"/>
+                <w:szCs w:val="22"/>
+                <w:lang w:eastAsia="zh-CN" w:bidi="hi-IN"/>
+              </w:rPr>
+              <w:t>k</w:t>
+            </w:r>
+            <w:r>
+              <w:rPr>
+                <w:rFonts w:eastAsia="NSimSun" w:cs="Arial"/>
+                <w:kern w:val="2"/>
+                <w:sz w:val="18"/>
+                <w:szCs w:val="22"/>
+                <w:lang w:eastAsia="zh-CN" w:bidi="hi-IN"/>
+              </w:rPr>
+              <w:t>onstantværdier, som indgå</w:t>
+            </w:r>
+            <w:r>
+              <w:rPr>
+                <w:rFonts w:eastAsia="NSimSun" w:cs="Arial"/>
+                <w:kern w:val="2"/>
+                <w:sz w:val="18"/>
+                <w:szCs w:val="22"/>
+                <w:lang w:eastAsia="zh-CN" w:bidi="hi-IN"/>
+              </w:rPr>
+              <w:t>r</w:t>
+            </w:r>
+            <w:r>
+              <w:rPr>
+                <w:rFonts w:eastAsia="NSimSun" w:cs="Arial"/>
+                <w:kern w:val="2"/>
+                <w:sz w:val="18"/>
+                <w:szCs w:val="22"/>
+                <w:lang w:eastAsia="zh-CN" w:bidi="hi-IN"/>
+              </w:rPr>
+              <w:t xml:space="preserve"> i skadesberegninger for bygninger og evt. kældre. </w:t>
+              <w:br/>
+            </w:r>
+          </w:p>
+          <w:p>
+            <w:pPr>
+              <w:pStyle w:val="Normal"/>
+              <w:widowControl w:val="false"/>
+              <w:suppressAutoHyphens w:val="true"/>
+              <w:spacing w:lineRule="auto" w:line="240" w:before="0" w:after="0"/>
+              <w:jc w:val="left"/>
+              <w:cnfStyle w:val="000000100000" w:firstRow="0" w:lastRow="0" w:firstColumn="0" w:lastColumn="0" w:oddVBand="0" w:evenVBand="0" w:oddHBand="1" w:evenHBand="0" w:firstRowFirstColumn="0" w:firstRowLastColumn="0" w:lastRowFirstColumn="0" w:lastRowLastColumn="0"/>
+              <w:rPr>
+                <w:sz w:val="18"/>
+                <w:szCs w:val="22"/>
+              </w:rPr>
+            </w:pPr>
+            <w:r>
+              <w:rPr>
+                <w:rFonts w:eastAsia="NSimSun" w:cs="Arial"/>
+                <w:kern w:val="2"/>
+                <w:sz w:val="18"/>
+                <w:szCs w:val="22"/>
+                <w:lang w:eastAsia="zh-CN" w:bidi="hi-IN"/>
+              </w:rPr>
+              <w:t>Felterne heder b0, b1, b2 for bygninger og c0 for kældre.Formlerne er flg:</w:t>
+              <w:br/>
+              <w:t xml:space="preserve"> </w:t>
+            </w:r>
+          </w:p>
+          <w:p>
+            <w:pPr>
+              <w:pStyle w:val="Normal"/>
+              <w:widowControl w:val="false"/>
+              <w:suppressAutoHyphens w:val="true"/>
+              <w:spacing w:lineRule="auto" w:line="240" w:before="0" w:after="0"/>
+              <w:jc w:val="left"/>
+              <w:cnfStyle w:val="000000100000" w:firstRow="0" w:lastRow="0" w:firstColumn="0" w:lastColumn="0" w:oddVBand="0" w:evenVBand="0" w:oddHBand="1" w:evenHBand="0" w:firstRowFirstColumn="0" w:firstRowLastColumn="0" w:lastRowFirstColumn="0" w:lastRowLastColumn="0"/>
+              <w:rPr>
+                <w:sz w:val="18"/>
+                <w:szCs w:val="22"/>
+              </w:rPr>
+            </w:pPr>
+            <w:r>
+              <w:rPr>
+                <w:rFonts w:eastAsia="NSimSun" w:cs="Arial"/>
+                <w:kern w:val="2"/>
+                <w:sz w:val="18"/>
+                <w:szCs w:val="22"/>
+                <w:lang w:eastAsia="zh-CN" w:bidi="hi-IN"/>
+              </w:rPr>
+              <w:t>Byg.skade = b0 + bygnings_areal  *  (b1  * ln(vandybde_m*100.00) + b2)</w:t>
+            </w:r>
+          </w:p>
+          <w:p>
+            <w:pPr>
+              <w:pStyle w:val="Normal"/>
+              <w:widowControl w:val="false"/>
+              <w:suppressAutoHyphens w:val="true"/>
+              <w:spacing w:lineRule="auto" w:line="240" w:before="0" w:after="0"/>
+              <w:jc w:val="left"/>
+              <w:cnfStyle w:val="000000100000" w:firstRow="0" w:lastRow="0" w:firstColumn="0" w:lastColumn="0" w:oddVBand="0" w:evenVBand="0" w:oddHBand="1" w:evenHBand="0" w:firstRowFirstColumn="0" w:firstRowLastColumn="0" w:lastRowFirstColumn="0" w:lastRowLastColumn="0"/>
+              <w:rPr>
+                <w:sz w:val="18"/>
+                <w:szCs w:val="22"/>
+              </w:rPr>
+            </w:pPr>
+            <w:r>
+              <w:rPr>
+                <w:sz w:val="18"/>
+                <w:szCs w:val="22"/>
+              </w:rPr>
+            </w:r>
+          </w:p>
+          <w:p>
+            <w:pPr>
+              <w:pStyle w:val="Normal"/>
+              <w:widowControl w:val="false"/>
+              <w:suppressAutoHyphens w:val="true"/>
+              <w:spacing w:lineRule="auto" w:line="240" w:before="0" w:after="0"/>
+              <w:jc w:val="left"/>
+              <w:cnfStyle w:val="000000100000" w:firstRow="0" w:lastRow="0" w:firstColumn="0" w:lastColumn="0" w:oddVBand="0" w:evenVBand="0" w:oddHBand="1" w:evenHBand="0" w:firstRowFirstColumn="0" w:firstRowLastColumn="0" w:lastRowFirstColumn="0" w:lastRowLastColumn="0"/>
+              <w:rPr>
+                <w:sz w:val="18"/>
+                <w:szCs w:val="22"/>
+              </w:rPr>
+            </w:pPr>
+            <w:r>
+              <w:rPr>
+                <w:rFonts w:eastAsia="NSimSun" w:cs="Arial"/>
+                <w:kern w:val="2"/>
+                <w:sz w:val="18"/>
+                <w:szCs w:val="22"/>
+                <w:lang w:eastAsia="zh-CN" w:bidi="hi-IN"/>
+              </w:rPr>
+              <w:t xml:space="preserve">Kælderskade  = c0 * kælder_areal </w:t>
+              <w:br/>
+            </w:r>
+          </w:p>
+          <w:p>
+            <w:pPr>
+              <w:pStyle w:val="Normal"/>
+              <w:widowControl w:val="false"/>
+              <w:suppressAutoHyphens w:val="true"/>
+              <w:spacing w:lineRule="auto" w:line="240" w:before="0" w:after="0"/>
+              <w:jc w:val="left"/>
+              <w:cnfStyle w:val="000000100000" w:firstRow="0" w:lastRow="0" w:firstColumn="0" w:lastColumn="0" w:oddVBand="0" w:evenVBand="0" w:oddHBand="1" w:evenHBand="0" w:firstRowFirstColumn="0" w:firstRowLastColumn="0" w:lastRowFirstColumn="0" w:lastRowLastColumn="0"/>
+              <w:rPr>
+                <w:sz w:val="18"/>
+                <w:szCs w:val="22"/>
+              </w:rPr>
+            </w:pPr>
+            <w:r>
+              <w:rPr>
+                <w:rFonts w:eastAsia="NSimSun" w:cs="Arial"/>
+                <w:kern w:val="2"/>
+                <w:sz w:val="18"/>
+                <w:szCs w:val="22"/>
+                <w:lang w:eastAsia="zh-CN" w:bidi="hi-IN"/>
+              </w:rPr>
+              <w:t>F</w:t>
+            </w:r>
+            <w:r>
+              <w:rPr>
+                <w:rFonts w:eastAsia="NSimSun" w:cs="Arial"/>
+                <w:kern w:val="2"/>
+                <w:sz w:val="18"/>
+                <w:szCs w:val="22"/>
+                <w:lang w:eastAsia="zh-CN" w:bidi="hi-IN"/>
+              </w:rPr>
+              <w:t>elterne b0, b1, b2, c0 er kolonner i denne tabel</w:t>
+            </w:r>
+          </w:p>
+          <w:p>
+            <w:pPr>
+              <w:pStyle w:val="Normal"/>
+              <w:widowControl w:val="false"/>
+              <w:suppressAutoHyphens w:val="true"/>
+              <w:spacing w:lineRule="auto" w:line="240" w:before="0" w:after="0"/>
+              <w:jc w:val="left"/>
+              <w:cnfStyle w:val="000000100000" w:firstRow="0" w:lastRow="0" w:firstColumn="0" w:lastColumn="0" w:oddVBand="0" w:evenVBand="0" w:oddHBand="1" w:evenHBand="0" w:firstRowFirstColumn="0" w:firstRowLastColumn="0" w:lastRowFirstColumn="0" w:lastRowLastColumn="0"/>
+              <w:rPr>
+                <w:sz w:val="18"/>
+                <w:szCs w:val="22"/>
+              </w:rPr>
+            </w:pPr>
+            <w:r>
+              <w:rPr>
+                <w:sz w:val="18"/>
+                <w:szCs w:val="22"/>
+              </w:rPr>
             </w:r>
           </w:p>
         </w:tc>
@@ -17436,7 +17669,7 @@
                 <w:szCs w:val="22"/>
                 <w:lang w:eastAsia="zh-CN" w:bidi="hi-IN"/>
               </w:rPr>
-              <w:t>Heltal</w:t>
+              <w:t>Tekst</w:t>
             </w:r>
           </w:p>
         </w:tc>
@@ -17506,7 +17739,27 @@
                 <w:szCs w:val="22"/>
                 <w:lang w:eastAsia="zh-CN" w:bidi="hi-IN"/>
               </w:rPr>
-              <w:t>Nøglefelt for tabel.</w:t>
+              <w:t xml:space="preserve">Nøglefelt </w:t>
+            </w:r>
+            <w:r>
+              <w:rPr>
+                <w:rFonts w:eastAsia="NSimSun" w:cs="Arial"/>
+                <w:kern w:val="2"/>
+                <w:sz w:val="18"/>
+                <w:szCs w:val="22"/>
+                <w:lang w:eastAsia="zh-CN" w:bidi="hi-IN"/>
+              </w:rPr>
+              <w:t xml:space="preserve">(er) </w:t>
+            </w:r>
+            <w:r>
+              <w:rPr>
+                <w:rFonts w:eastAsia="NSimSun" w:cs="Arial"/>
+                <w:kern w:val="2"/>
+                <w:sz w:val="18"/>
+                <w:szCs w:val="22"/>
+                <w:lang w:eastAsia="zh-CN" w:bidi="hi-IN"/>
+              </w:rPr>
+              <w:t>for tabel.</w:t>
             </w:r>
           </w:p>
         </w:tc>
@@ -17892,12 +18145,12 @@
     </w:p>
     <w:p>
       <w:pPr>
-        <w:pStyle w:val="Overskrift2"/>
+        <w:pStyle w:val="Rubrik2"/>
         <w:rPr/>
       </w:pPr>
       <w:bookmarkStart w:id="97" w:name="__RefHeading___Toc3697_1081882701"/>
-      <w:bookmarkStart w:id="98" w:name="_Toc88821214"/>
-      <w:bookmarkStart w:id="99" w:name="_Toc89673525"/>
+      <w:bookmarkStart w:id="98" w:name="_Toc89673525"/>
+      <w:bookmarkStart w:id="99" w:name="_Toc88821214"/>
       <w:bookmarkEnd w:id="97"/>
       <w:r>
         <w:rPr/>
@@ -18576,7 +18829,7 @@
     </w:p>
     <w:p>
       <w:pPr>
-        <w:pStyle w:val="Overskrift1"/>
+        <w:pStyle w:val="Rubrik1"/>
         <w:numPr>
           <w:ilvl w:val="0"/>
           <w:numId w:val="25"/>
@@ -18593,13 +18846,13 @@
     </w:p>
     <w:p>
       <w:pPr>
-        <w:pStyle w:val="Overskrift1"/>
+        <w:pStyle w:val="Rubrik1"/>
         <w:ind w:left="360" w:hanging="360"/>
         <w:rPr/>
       </w:pPr>
       <w:bookmarkStart w:id="100" w:name="__RefHeading___Toc3699_1081882701"/>
-      <w:bookmarkStart w:id="101" w:name="_Toc88821215"/>
-      <w:bookmarkStart w:id="102" w:name="_Toc89673526"/>
+      <w:bookmarkStart w:id="101" w:name="_Toc89673526"/>
+      <w:bookmarkStart w:id="102" w:name="_Toc88821215"/>
       <w:bookmarkEnd w:id="100"/>
       <w:r>
         <w:rPr/>
@@ -18700,13 +18953,13 @@
     </w:p>
     <w:p>
       <w:pPr>
-        <w:pStyle w:val="Overskrift1"/>
+        <w:pStyle w:val="Rubrik1"/>
         <w:ind w:left="360" w:hanging="360"/>
         <w:rPr/>
       </w:pPr>
       <w:bookmarkStart w:id="112" w:name="__RefHeading___Toc3701_1081882701"/>
-      <w:bookmarkStart w:id="113" w:name="_Toc88821219"/>
-      <w:bookmarkStart w:id="114" w:name="_Toc89673527"/>
+      <w:bookmarkStart w:id="113" w:name="_Toc89673527"/>
+      <w:bookmarkStart w:id="114" w:name="_Toc88821219"/>
       <w:bookmarkEnd w:id="112"/>
       <w:r>
         <w:rPr/>
@@ -18719,7 +18972,7 @@
     </w:p>
     <w:p>
       <w:pPr>
-        <w:pStyle w:val="Overskrift3"/>
+        <w:pStyle w:val="Rubrik3"/>
         <w:rPr>
           <w:color w:val="FF0000"/>
         </w:rPr>
@@ -18763,7 +19016,7 @@
     </w:p>
     <w:p>
       <w:pPr>
-        <w:pStyle w:val="Overskrift1"/>
+        <w:pStyle w:val="Rubrik1"/>
         <w:numPr>
           <w:ilvl w:val="0"/>
           <w:numId w:val="0"/>
@@ -18784,7 +19037,7 @@
     </w:p>
     <w:p>
       <w:pPr>
-        <w:pStyle w:val="Overskrift1"/>
+        <w:pStyle w:val="Rubrik1"/>
         <w:numPr>
           <w:ilvl w:val="0"/>
           <w:numId w:val="0"/>
@@ -18795,9 +19048,9 @@
         </w:rPr>
       </w:pPr>
       <w:bookmarkStart w:id="116" w:name="__RefHeading___Toc3703_1081882701"/>
-      <w:bookmarkStart w:id="117" w:name="_Toc88821220"/>
+      <w:bookmarkStart w:id="117" w:name="_Toc89673528"/>
       <w:bookmarkStart w:id="118" w:name="_Toc88630277"/>
-      <w:bookmarkStart w:id="119" w:name="_Toc89673528"/>
+      <w:bookmarkStart w:id="119" w:name="_Toc88821220"/>
       <w:bookmarkEnd w:id="116"/>
       <w:r>
         <w:rPr/>
@@ -18898,7 +19151,7 @@
     </w:p>
     <w:p>
       <w:pPr>
-        <w:pStyle w:val="Overskrift1"/>
+        <w:pStyle w:val="Rubrik1"/>
         <w:numPr>
           <w:ilvl w:val="0"/>
           <w:numId w:val="0"/>
@@ -18919,7 +19172,7 @@
     </w:p>
     <w:p>
       <w:pPr>
-        <w:pStyle w:val="Overskrift1"/>
+        <w:pStyle w:val="Rubrik1"/>
         <w:numPr>
           <w:ilvl w:val="0"/>
           <w:numId w:val="0"/>
@@ -18930,9 +19183,9 @@
         </w:rPr>
       </w:pPr>
       <w:bookmarkStart w:id="120" w:name="__RefHeading___Toc3705_1081882701"/>
-      <w:bookmarkStart w:id="121" w:name="_Toc888212201"/>
+      <w:bookmarkStart w:id="121" w:name="_Toc896735281"/>
       <w:bookmarkStart w:id="122" w:name="_Toc886302771"/>
-      <w:bookmarkStart w:id="123" w:name="_Toc896735281"/>
+      <w:bookmarkStart w:id="123" w:name="_Toc888212201"/>
       <w:bookmarkEnd w:id="120"/>
       <w:r>
         <w:rPr/>
@@ -19226,12 +19479,12 @@
         <w:docPartGallery w:val="Page Numbers (Bottom of Page)"/>
         <w:docPartUnique w:val="true"/>
       </w:docPartObj>
-      <w:id w:val="1221777485"/>
+      <w:id w:val="536042262"/>
     </w:sdtPr>
     <w:sdtContent>
       <w:p>
         <w:pPr>
-          <w:pStyle w:val="Sidefod"/>
+          <w:pStyle w:val="Sidfot"/>
           <w:jc w:val="center"/>
           <w:rPr/>
         </w:pPr>
@@ -19260,7 +19513,7 @@
   </w:sdt>
   <w:p>
     <w:pPr>
-      <w:pStyle w:val="Sidefod"/>
+      <w:pStyle w:val="Sidfot"/>
       <w:rPr/>
     </w:pPr>
     <w:r>
@@ -19278,12 +19531,12 @@
         <w:docPartGallery w:val="Page Numbers (Bottom of Page)"/>
         <w:docPartUnique w:val="true"/>
       </w:docPartObj>
-      <w:id w:val="705811981"/>
+      <w:id w:val="1846152916"/>
     </w:sdtPr>
     <w:sdtContent>
       <w:p>
         <w:pPr>
-          <w:pStyle w:val="Sidefod"/>
+          <w:pStyle w:val="Sidfot"/>
           <w:jc w:val="center"/>
           <w:rPr/>
         </w:pPr>
@@ -19312,7 +19565,7 @@
   </w:sdt>
   <w:p>
     <w:pPr>
-      <w:pStyle w:val="Sidefod"/>
+      <w:pStyle w:val="Sidfot"/>
       <w:rPr/>
     </w:pPr>
     <w:r>
@@ -19326,7 +19579,7 @@
 <w:hdr xmlns:o="urn:schemas-microsoft-com:office:office" xmlns:r="http://schemas.openxmlformats.org/officeDocument/2006/relationships" xmlns:v="urn:schemas-microsoft-com:vml" xmlns:w="http://schemas.openxmlformats.org/wordprocessingml/2006/main" xmlns:w10="urn:schemas-microsoft-com:office:word" xmlns:wp="http://schemas.openxmlformats.org/drawingml/2006/wordprocessingDrawing" xmlns:wps="http://schemas.microsoft.com/office/word/2010/wordprocessingShape" xmlns:wpg="http://schemas.microsoft.com/office/word/2010/wordprocessingGroup" xmlns:mc="http://schemas.openxmlformats.org/markup-compatibility/2006" xmlns:wp14="http://schemas.microsoft.com/office/word/2010/wordprocessingDrawing" xmlns:w14="http://schemas.microsoft.com/office/word/2010/wordml" mc:Ignorable="w14 wp14">
   <w:p>
     <w:pPr>
-      <w:pStyle w:val="Sidehoved"/>
+      <w:pStyle w:val="Sidhuvud"/>
       <w:rPr/>
     </w:pPr>
     <w:r>
@@ -19334,7 +19587,7 @@
       <mc:AlternateContent>
         <mc:Choice Requires="wps">
           <w:drawing>
-            <wp:anchor behindDoc="1" distT="0" distB="0" distL="114300" distR="114300" simplePos="0" locked="0" layoutInCell="0" allowOverlap="1" relativeHeight="12" wp14:anchorId="3E773D23">
+            <wp:anchor behindDoc="0" distT="0" distB="0" distL="114300" distR="114300" simplePos="0" locked="0" layoutInCell="0" allowOverlap="1" relativeHeight="7" wp14:anchorId="3E773D23">
               <wp:simplePos x="0" y="0"/>
               <wp:positionH relativeFrom="column">
                 <wp:posOffset>4033520</wp:posOffset>
@@ -19342,7 +19595,7 @@
               <wp:positionV relativeFrom="paragraph">
                 <wp:posOffset>-41275</wp:posOffset>
               </wp:positionV>
-              <wp:extent cx="1354455" cy="217805"/>
+              <wp:extent cx="1355090" cy="218440"/>
               <wp:effectExtent l="0" t="0" r="0" b="0"/>
               <wp:wrapSquare wrapText="bothSides"/>
               <wp:docPr id="2" name="Billede 32"/>
@@ -19372,7 +19625,7 @@
                     <pic:spPr>
                       <a:xfrm>
                         <a:off x="0" y="0"/>
-                        <a:ext cx="1353960" cy="217080"/>
+                        <a:ext cx="1354320" cy="217800"/>
                       </a:xfrm>
                       <a:prstGeom prst="rect">
                         <a:avLst/>
@@ -19408,7 +19661,7 @@
               <v:path o:extrusionok="f" gradientshapeok="t" o:connecttype="rect"/>
               <o:lock v:ext="edit" aspectratio="t"/>
             </v:shapetype>
-            <v:shape id="shape_0" ID="Billede 32" stroked="f" o:allowincell="f" style="position:absolute;margin-left:317.6pt;margin-top:-3.25pt;width:106.55pt;height:17.05pt;mso-wrap-style:none;v-text-anchor:middle" wp14:anchorId="3E773D23" type="_x0000_t75">
+            <v:shape id="shape_0" ID="Billede 32" stroked="f" o:allowincell="f" style="position:absolute;margin-left:317.6pt;margin-top:-3.25pt;width:106.6pt;height:17.1pt;mso-wrap-style:none;v-text-anchor:middle" wp14:anchorId="3E773D23" type="_x0000_t75">
               <v:imagedata r:id="rId1" o:detectmouseclick="t"/>
               <v:stroke color="#3465a4" joinstyle="round" endcap="flat"/>
               <w10:wrap type="square"/>
@@ -19417,7 +19670,7 @@
         </mc:Fallback>
       </mc:AlternateContent>
       <w:drawing>
-        <wp:anchor behindDoc="1" distT="0" distB="0" distL="114300" distR="114300" simplePos="0" locked="0" layoutInCell="0" allowOverlap="1" relativeHeight="14">
+        <wp:anchor behindDoc="0" distT="0" distB="0" distL="114300" distR="114300" simplePos="0" locked="0" layoutInCell="0" allowOverlap="1" relativeHeight="9">
           <wp:simplePos x="0" y="0"/>
           <wp:positionH relativeFrom="column">
             <wp:posOffset>3590925</wp:posOffset>
@@ -19462,7 +19715,7 @@
         </wp:anchor>
       </w:drawing>
       <w:drawing>
-        <wp:anchor behindDoc="1" distT="0" distB="0" distL="114300" distR="114300" simplePos="0" locked="0" layoutInCell="0" allowOverlap="1" relativeHeight="11">
+        <wp:anchor behindDoc="0" distT="0" distB="0" distL="114300" distR="114300" simplePos="0" locked="0" layoutInCell="0" allowOverlap="1" relativeHeight="6">
           <wp:simplePos x="0" y="0"/>
           <wp:positionH relativeFrom="margin">
             <wp:posOffset>5492750</wp:posOffset>
@@ -19510,13 +19763,13 @@
   </w:p>
   <w:p>
     <w:pPr>
-      <w:pStyle w:val="Sidehoved"/>
+      <w:pStyle w:val="Sidhuvud"/>
       <w:rPr/>
     </w:pPr>
     <w:r>
       <w:rPr/>
       <w:drawing>
-        <wp:anchor behindDoc="1" distT="0" distB="0" distL="114300" distR="114300" simplePos="0" locked="0" layoutInCell="0" allowOverlap="1" relativeHeight="13">
+        <wp:anchor behindDoc="0" distT="0" distB="0" distL="114300" distR="114300" simplePos="0" locked="0" layoutInCell="0" allowOverlap="1" relativeHeight="8">
           <wp:simplePos x="0" y="0"/>
           <wp:positionH relativeFrom="column">
             <wp:posOffset>4130040</wp:posOffset>
@@ -19564,7 +19817,7 @@
   </w:p>
   <w:p>
     <w:pPr>
-      <w:pStyle w:val="Sidehoved"/>
+      <w:pStyle w:val="Sidhuvud"/>
       <w:rPr/>
     </w:pPr>
     <w:r>
@@ -19573,7 +19826,7 @@
   </w:p>
   <w:p>
     <w:pPr>
-      <w:pStyle w:val="Sidehoved"/>
+      <w:pStyle w:val="Sidhuvud"/>
       <w:rPr/>
     </w:pPr>
     <w:r>
@@ -19582,7 +19835,7 @@
   </w:p>
   <w:p>
     <w:pPr>
-      <w:pStyle w:val="Sidehoved"/>
+      <w:pStyle w:val="Sidhuvud"/>
       <w:rPr/>
     </w:pPr>
     <w:r>
@@ -19596,13 +19849,13 @@
 <w:hdr xmlns:o="urn:schemas-microsoft-com:office:office" xmlns:r="http://schemas.openxmlformats.org/officeDocument/2006/relationships" xmlns:v="urn:schemas-microsoft-com:vml" xmlns:w="http://schemas.openxmlformats.org/wordprocessingml/2006/main" xmlns:w10="urn:schemas-microsoft-com:office:word" xmlns:wp="http://schemas.openxmlformats.org/drawingml/2006/wordprocessingDrawing" xmlns:wps="http://schemas.microsoft.com/office/word/2010/wordprocessingShape" xmlns:wpg="http://schemas.microsoft.com/office/word/2010/wordprocessingGroup" xmlns:mc="http://schemas.openxmlformats.org/markup-compatibility/2006" xmlns:wp14="http://schemas.microsoft.com/office/word/2010/wordprocessingDrawing" xmlns:w14="http://schemas.microsoft.com/office/word/2010/wordml" mc:Ignorable="w14 wp14">
   <w:p>
     <w:pPr>
-      <w:pStyle w:val="Sidehoved"/>
+      <w:pStyle w:val="Sidhuvud"/>
       <w:rPr/>
     </w:pPr>
     <w:r>
       <w:rPr/>
       <w:drawing>
-        <wp:anchor behindDoc="1" distT="0" distB="0" distL="114300" distR="114300" simplePos="0" locked="0" layoutInCell="0" allowOverlap="1" relativeHeight="34">
+        <wp:anchor behindDoc="0" distT="0" distB="0" distL="114300" distR="114300" simplePos="0" locked="0" layoutInCell="0" allowOverlap="1" relativeHeight="33">
           <wp:simplePos x="0" y="0"/>
           <wp:positionH relativeFrom="margin">
             <wp:posOffset>5492750</wp:posOffset>
@@ -19647,7 +19900,7 @@
         </wp:anchor>
       </w:drawing>
       <w:drawing>
-        <wp:anchor behindDoc="1" distT="0" distB="0" distL="114300" distR="114300" simplePos="0" locked="0" layoutInCell="0" allowOverlap="1" relativeHeight="94">
+        <wp:anchor behindDoc="0" distT="0" distB="0" distL="114300" distR="114300" simplePos="0" locked="0" layoutInCell="0" allowOverlap="1" relativeHeight="94">
           <wp:simplePos x="0" y="0"/>
           <wp:positionH relativeFrom="column">
             <wp:posOffset>3590925</wp:posOffset>
@@ -19694,7 +19947,7 @@
       <mc:AlternateContent>
         <mc:Choice Requires="wps">
           <w:drawing>
-            <wp:anchor behindDoc="1" distT="0" distB="0" distL="114300" distR="114300" simplePos="0" locked="0" layoutInCell="0" allowOverlap="1" relativeHeight="54" wp14:anchorId="3E773D2F">
+            <wp:anchor behindDoc="0" distT="0" distB="0" distL="114300" distR="114300" simplePos="0" locked="0" layoutInCell="0" allowOverlap="1" relativeHeight="53" wp14:anchorId="3E773D2F">
               <wp:simplePos x="0" y="0"/>
               <wp:positionH relativeFrom="column">
                 <wp:posOffset>4033520</wp:posOffset>
@@ -19702,7 +19955,7 @@
               <wp:positionV relativeFrom="paragraph">
                 <wp:posOffset>-41275</wp:posOffset>
               </wp:positionV>
-              <wp:extent cx="1354455" cy="217805"/>
+              <wp:extent cx="1355090" cy="218440"/>
               <wp:effectExtent l="0" t="0" r="0" b="0"/>
               <wp:wrapSquare wrapText="bothSides"/>
               <wp:docPr id="18" name="Billede 1"/>
@@ -19732,7 +19985,7 @@
                     <pic:spPr>
                       <a:xfrm>
                         <a:off x="0" y="0"/>
-                        <a:ext cx="1353960" cy="217080"/>
+                        <a:ext cx="1354320" cy="217800"/>
                       </a:xfrm>
                       <a:prstGeom prst="rect">
                         <a:avLst/>
@@ -19749,7 +20002,7 @@
         </mc:Choice>
         <mc:Fallback>
           <w:pict>
-            <v:shape id="shape_0" ID="Billede 1" stroked="f" o:allowincell="f" style="position:absolute;margin-left:317.6pt;margin-top:-3.25pt;width:106.55pt;height:17.05pt;mso-wrap-style:none;v-text-anchor:middle" wp14:anchorId="3E773D2F" type="_x0000_t75">
+            <v:shape id="shape_0" ID="Billede 1" stroked="f" o:allowincell="f" style="position:absolute;margin-left:317.6pt;margin-top:-3.25pt;width:106.6pt;height:17.1pt;mso-wrap-style:none;v-text-anchor:middle" wp14:anchorId="3E773D2F" type="_x0000_t75">
               <v:imagedata r:id="rId1" o:detectmouseclick="t"/>
               <v:stroke color="#3465a4" joinstyle="round" endcap="flat"/>
               <w10:wrap type="square"/>
@@ -19761,13 +20014,13 @@
   </w:p>
   <w:p>
     <w:pPr>
-      <w:pStyle w:val="Sidehoved"/>
+      <w:pStyle w:val="Sidhuvud"/>
       <w:rPr/>
     </w:pPr>
     <w:r>
       <w:rPr/>
       <w:drawing>
-        <wp:anchor behindDoc="1" distT="0" distB="0" distL="114300" distR="114300" simplePos="0" locked="0" layoutInCell="0" allowOverlap="1" relativeHeight="74">
+        <wp:anchor behindDoc="0" distT="0" distB="0" distL="114300" distR="114300" simplePos="0" locked="0" layoutInCell="0" allowOverlap="1" relativeHeight="73">
           <wp:simplePos x="0" y="0"/>
           <wp:positionH relativeFrom="column">
             <wp:posOffset>4130040</wp:posOffset>
@@ -19815,7 +20068,7 @@
   </w:p>
   <w:p>
     <w:pPr>
-      <w:pStyle w:val="Sidehoved"/>
+      <w:pStyle w:val="Sidhuvud"/>
       <w:rPr/>
     </w:pPr>
     <w:r>
@@ -19824,7 +20077,7 @@
   </w:p>
   <w:p>
     <w:pPr>
-      <w:pStyle w:val="Sidehoved"/>
+      <w:pStyle w:val="Sidhuvud"/>
       <w:rPr/>
     </w:pPr>
     <w:r>
@@ -19833,7 +20086,7 @@
   </w:p>
   <w:p>
     <w:pPr>
-      <w:pStyle w:val="Sidehoved"/>
+      <w:pStyle w:val="Sidhuvud"/>
       <w:rPr/>
     </w:pPr>
     <w:r>
@@ -19847,7 +20100,7 @@
 <w:hdr xmlns:o="urn:schemas-microsoft-com:office:office" xmlns:r="http://schemas.openxmlformats.org/officeDocument/2006/relationships" xmlns:v="urn:schemas-microsoft-com:vml" xmlns:w="http://schemas.openxmlformats.org/wordprocessingml/2006/main" xmlns:w10="urn:schemas-microsoft-com:office:word" xmlns:wp="http://schemas.openxmlformats.org/drawingml/2006/wordprocessingDrawing" xmlns:wps="http://schemas.microsoft.com/office/word/2010/wordprocessingShape" xmlns:wpg="http://schemas.microsoft.com/office/word/2010/wordprocessingGroup" xmlns:mc="http://schemas.openxmlformats.org/markup-compatibility/2006" xmlns:wp14="http://schemas.microsoft.com/office/word/2010/wordprocessingDrawing" xmlns:w14="http://schemas.microsoft.com/office/word/2010/wordml" mc:Ignorable="w14 wp14">
   <w:p>
     <w:pPr>
-      <w:pStyle w:val="Sidehoved"/>
+      <w:pStyle w:val="Sidhuvud"/>
       <w:rPr/>
     </w:pPr>
     <w:r>
@@ -19855,7 +20108,7 @@
       <mc:AlternateContent>
         <mc:Choice Requires="wps">
           <w:drawing>
-            <wp:anchor behindDoc="1" distT="0" distB="0" distL="114300" distR="114300" simplePos="0" locked="0" layoutInCell="0" allowOverlap="1" relativeHeight="8" wp14:anchorId="3E773D33">
+            <wp:anchor behindDoc="0" distT="0" distB="0" distL="114300" distR="114300" simplePos="0" locked="0" layoutInCell="0" allowOverlap="1" relativeHeight="3" wp14:anchorId="3E773D33">
               <wp:simplePos x="0" y="0"/>
               <wp:positionH relativeFrom="column">
                 <wp:posOffset>4033520</wp:posOffset>
@@ -19863,7 +20116,7 @@
               <wp:positionV relativeFrom="paragraph">
                 <wp:posOffset>-41275</wp:posOffset>
               </wp:positionV>
-              <wp:extent cx="1354455" cy="217805"/>
+              <wp:extent cx="1355090" cy="218440"/>
               <wp:effectExtent l="0" t="0" r="0" b="0"/>
               <wp:wrapSquare wrapText="bothSides"/>
               <wp:docPr id="20" name="Billede 3"/>
@@ -19893,7 +20146,7 @@
                     <pic:spPr>
                       <a:xfrm>
                         <a:off x="0" y="0"/>
-                        <a:ext cx="1353960" cy="217080"/>
+                        <a:ext cx="1354320" cy="217800"/>
                       </a:xfrm>
                       <a:prstGeom prst="rect">
                         <a:avLst/>
@@ -19910,7 +20163,7 @@
         </mc:Choice>
         <mc:Fallback>
           <w:pict>
-            <v:shape id="shape_0" ID="Billede 3" stroked="f" o:allowincell="f" style="position:absolute;margin-left:317.6pt;margin-top:-3.25pt;width:106.55pt;height:17.05pt;mso-wrap-style:none;v-text-anchor:middle" wp14:anchorId="3E773D33" type="_x0000_t75">
+            <v:shape id="shape_0" ID="Billede 3" stroked="f" o:allowincell="f" style="position:absolute;margin-left:317.6pt;margin-top:-3.25pt;width:106.6pt;height:17.1pt;mso-wrap-style:none;v-text-anchor:middle" wp14:anchorId="3E773D33" type="_x0000_t75">
               <v:imagedata r:id="rId1" o:detectmouseclick="t"/>
               <v:stroke color="#3465a4" joinstyle="round" endcap="flat"/>
               <w10:wrap type="square"/>
@@ -19919,7 +20172,7 @@
         </mc:Fallback>
       </mc:AlternateContent>
       <w:drawing>
-        <wp:anchor behindDoc="1" distT="0" distB="0" distL="114300" distR="114300" simplePos="0" locked="0" layoutInCell="0" allowOverlap="1" relativeHeight="10">
+        <wp:anchor behindDoc="0" distT="0" distB="0" distL="114300" distR="114300" simplePos="0" locked="0" layoutInCell="0" allowOverlap="1" relativeHeight="5">
           <wp:simplePos x="0" y="0"/>
           <wp:positionH relativeFrom="column">
             <wp:posOffset>3590925</wp:posOffset>
@@ -19964,7 +20217,7 @@
         </wp:anchor>
       </w:drawing>
       <w:drawing>
-        <wp:anchor behindDoc="1" distT="0" distB="0" distL="114300" distR="114300" simplePos="0" locked="0" layoutInCell="0" allowOverlap="1" relativeHeight="7">
+        <wp:anchor behindDoc="0" distT="0" distB="0" distL="114300" distR="114300" simplePos="0" locked="0" layoutInCell="0" allowOverlap="1" relativeHeight="2">
           <wp:simplePos x="0" y="0"/>
           <wp:positionH relativeFrom="margin">
             <wp:posOffset>5492750</wp:posOffset>
@@ -20012,13 +20265,13 @@
   </w:p>
   <w:p>
     <w:pPr>
-      <w:pStyle w:val="Sidehoved"/>
+      <w:pStyle w:val="Sidhuvud"/>
       <w:rPr/>
     </w:pPr>
     <w:r>
       <w:rPr/>
       <w:drawing>
-        <wp:anchor behindDoc="1" distT="0" distB="0" distL="114300" distR="114300" simplePos="0" locked="0" layoutInCell="0" allowOverlap="1" relativeHeight="9">
+        <wp:anchor behindDoc="0" distT="0" distB="0" distL="114300" distR="114300" simplePos="0" locked="0" layoutInCell="0" allowOverlap="1" relativeHeight="4">
           <wp:simplePos x="0" y="0"/>
           <wp:positionH relativeFrom="column">
             <wp:posOffset>4130040</wp:posOffset>
@@ -20066,7 +20319,7 @@
   </w:p>
   <w:p>
     <w:pPr>
-      <w:pStyle w:val="Sidehoved"/>
+      <w:pStyle w:val="Sidhuvud"/>
       <w:rPr/>
     </w:pPr>
     <w:r>
@@ -20075,7 +20328,7 @@
   </w:p>
   <w:p>
     <w:pPr>
-      <w:pStyle w:val="Sidehoved"/>
+      <w:pStyle w:val="Sidhuvud"/>
       <w:rPr/>
     </w:pPr>
     <w:r>
@@ -20090,7 +20343,7 @@
   <w:abstractNum w:abstractNumId="1">
     <w:lvl w:ilvl="0">
       <w:start w:val="1"/>
-      <w:pStyle w:val="Overskrift1"/>
+      <w:pStyle w:val="Rubrik1"/>
       <w:numFmt w:val="decimal"/>
       <w:lvlText w:val="%1."/>
       <w:lvlJc w:val="left"/>
@@ -23093,7 +23346,7 @@
       <w:lang w:val="da-DK" w:eastAsia="ja-JP" w:bidi="ar-SA"/>
     </w:rPr>
   </w:style>
-  <w:style w:type="paragraph" w:styleId="Overskrift1">
+  <w:style w:type="paragraph" w:styleId="Rubrik1">
     <w:name w:val="Heading 1"/>
     <w:basedOn w:val="Normal"/>
     <w:next w:val="Normal"/>
@@ -23119,7 +23372,7 @@
       <w:szCs w:val="28"/>
     </w:rPr>
   </w:style>
-  <w:style w:type="paragraph" w:styleId="Overskrift2">
+  <w:style w:type="paragraph" w:styleId="Rubrik2">
     <w:name w:val="Heading 2"/>
     <w:basedOn w:val="Normal"/>
     <w:next w:val="Normal"/>
@@ -23141,7 +23394,7 @@
       <w:szCs w:val="24"/>
     </w:rPr>
   </w:style>
-  <w:style w:type="paragraph" w:styleId="Overskrift3">
+  <w:style w:type="paragraph" w:styleId="Rubrik3">
     <w:name w:val="Heading 3"/>
     <w:basedOn w:val="Normal"/>
     <w:next w:val="Normal"/>
@@ -23161,7 +23414,7 @@
       <w:szCs w:val="22"/>
     </w:rPr>
   </w:style>
-  <w:style w:type="paragraph" w:styleId="Overskrift4">
+  <w:style w:type="paragraph" w:styleId="Rubrik4">
     <w:name w:val="Heading 4"/>
     <w:basedOn w:val="Normal"/>
     <w:next w:val="Normal"/>
@@ -23182,7 +23435,7 @@
       <w:szCs w:val="20"/>
     </w:rPr>
   </w:style>
-  <w:style w:type="paragraph" w:styleId="Overskrift5">
+  <w:style w:type="paragraph" w:styleId="Rubrik5">
     <w:name w:val="Heading 5"/>
     <w:basedOn w:val="Normal"/>
     <w:next w:val="Normal"/>
@@ -23202,7 +23455,7 @@
       <w:szCs w:val="20"/>
     </w:rPr>
   </w:style>
-  <w:style w:type="paragraph" w:styleId="Overskrift6">
+  <w:style w:type="paragraph" w:styleId="Rubrik6">
     <w:name w:val="Heading 6"/>
     <w:basedOn w:val="Normal"/>
     <w:next w:val="Normal"/>
@@ -23226,7 +23479,7 @@
       <w:szCs w:val="20"/>
     </w:rPr>
   </w:style>
-  <w:style w:type="paragraph" w:styleId="Overskrift7">
+  <w:style w:type="paragraph" w:styleId="Rubrik7">
     <w:name w:val="Heading 7"/>
     <w:basedOn w:val="Normal"/>
     <w:next w:val="Normal"/>
@@ -23249,7 +23502,7 @@
       <w:szCs w:val="20"/>
     </w:rPr>
   </w:style>
-  <w:style w:type="paragraph" w:styleId="Overskrift8">
+  <w:style w:type="paragraph" w:styleId="Rubrik8">
     <w:name w:val="Heading 8"/>
     <w:basedOn w:val="Normal"/>
     <w:next w:val="Normal"/>
@@ -23271,7 +23524,7 @@
       <w:color w:val="000000" w:themeColor="text1"/>
     </w:rPr>
   </w:style>
-  <w:style w:type="paragraph" w:styleId="Overskrift9">
+  <w:style w:type="paragraph" w:styleId="Rubrik9">
     <w:name w:val="Heading 9"/>
     <w:basedOn w:val="Normal"/>
     <w:next w:val="Normal"/>
@@ -23496,8 +23749,8 @@
       <w:u w:val="single"/>
     </w:rPr>
   </w:style>
-  <w:style w:type="character" w:styleId="Hyperlink">
-    <w:name w:val="Hyperlink"/>
+  <w:style w:type="character" w:styleId="Internetlnk">
+    <w:name w:val="Internetlänk"/>
     <w:basedOn w:val="DefaultParagraphFont"/>
     <w:uiPriority w:val="99"/>
     <w:unhideWhenUsed/>
@@ -23512,6 +23765,7 @@
     <w:uiPriority w:val="99"/>
     <w:semiHidden/>
     <w:unhideWhenUsed/>
+    <w:qFormat/>
     <w:rPr>
       <w:color w:val="9DFFCB" w:themeColor="followedHyperlink"/>
       <w:u w:val="single"/>
@@ -23698,6 +23952,7 @@
   </w:style>
   <w:style w:type="character" w:styleId="Linjenummerering" w:customStyle="1">
     <w:name w:val="Linjenummerering"/>
+    <w:qFormat/>
     <w:rPr/>
   </w:style>
   <w:style w:type="character" w:styleId="Cf01" w:customStyle="1">
@@ -23711,10 +23966,15 @@
       <w:szCs w:val="18"/>
     </w:rPr>
   </w:style>
-  <w:style w:type="paragraph" w:styleId="Overskrift">
-    <w:name w:val="Overskrift"/>
+  <w:style w:type="character" w:styleId="Frteckningslnk">
+    <w:name w:val="Förteckningslänk"/>
+    <w:qFormat/>
+    <w:rPr/>
+  </w:style>
+  <w:style w:type="paragraph" w:styleId="Rubrik">
+    <w:name w:val="Rubrik"/>
     <w:basedOn w:val="Normal"/>
-    <w:next w:val="Brdtekst"/>
+    <w:next w:val="Brdtext"/>
     <w:qFormat/>
     <w:pPr>
       <w:keepNext w:val="true"/>
@@ -23726,7 +23986,7 @@
       <w:szCs w:val="28"/>
     </w:rPr>
   </w:style>
-  <w:style w:type="paragraph" w:styleId="Brdtekst">
+  <w:style w:type="paragraph" w:styleId="Brdtext">
     <w:name w:val="Body Text"/>
     <w:basedOn w:val="Normal"/>
     <w:pPr>
@@ -23734,7 +23994,7 @@
     </w:pPr>
     <w:rPr/>
   </w:style>
-  <w:style w:type="paragraph" w:styleId="Liste">
+  <w:style w:type="paragraph" w:styleId="Lista">
     <w:name w:val="List"/>
     <w:basedOn w:val="Normal"/>
     <w:semiHidden/>
@@ -23751,7 +24011,7 @@
       <w:lang w:eastAsia="zh-CN" w:bidi="hi-IN"/>
     </w:rPr>
   </w:style>
-  <w:style w:type="paragraph" w:styleId="Billedtekst">
+  <w:style w:type="paragraph" w:styleId="Bildtext">
     <w:name w:val="Caption"/>
     <w:basedOn w:val="Normal"/>
     <w:qFormat/>
@@ -23765,6 +24025,33 @@
       <w:iCs/>
       <w:sz w:val="24"/>
       <w:szCs w:val="24"/>
+    </w:rPr>
+  </w:style>
+  <w:style w:type="paragraph" w:styleId="Frteckning">
+    <w:name w:val="Förteckning"/>
+    <w:basedOn w:val="Normal"/>
+    <w:qFormat/>
+    <w:pPr>
+      <w:suppressLineNumbers/>
+    </w:pPr>
+    <w:rPr>
+      <w:rFonts w:cs="Arial"/>
+      <w:lang w:val="zxx" w:eastAsia="zxx" w:bidi="zxx"/>
+    </w:rPr>
+  </w:style>
+  <w:style w:type="paragraph" w:styleId="Overskrift">
+    <w:name w:val="Overskrift"/>
+    <w:basedOn w:val="Normal"/>
+    <w:next w:val="Brdtext"/>
+    <w:qFormat/>
+    <w:pPr>
+      <w:keepNext w:val="true"/>
+      <w:spacing w:before="240" w:after="120"/>
+    </w:pPr>
+    <w:rPr>
+      <w:rFonts w:ascii="Liberation Sans" w:hAnsi="Liberation Sans" w:eastAsia="Microsoft YaHei" w:cs="Arial"/>
+      <w:sz w:val="28"/>
+      <w:szCs w:val="28"/>
     </w:rPr>
   </w:style>
   <w:style w:type="paragraph" w:styleId="Indeks" w:customStyle="1">
@@ -23786,8 +24073,8 @@
   </w:style>
   <w:style w:type="paragraph" w:styleId="TOCHeading">
     <w:name w:val="TOC Heading"/>
-    <w:basedOn w:val="Stikordsregisteroverskrift"/>
-    <w:next w:val="Brdtekst"/>
+    <w:basedOn w:val="Sakregisterrubrik"/>
+    <w:next w:val="Brdtext"/>
     <w:uiPriority w:val="39"/>
     <w:unhideWhenUsed/>
     <w:qFormat/>
@@ -23797,6 +24084,20 @@
         <w:ilvl w:val="0"/>
         <w:numId w:val="0"/>
       </w:numPr>
+      <w:suppressLineNumbers/>
+      <w:ind w:left="0" w:hanging="0"/>
+    </w:pPr>
+    <w:rPr>
+      <w:b/>
+      <w:bCs/>
+      <w:sz w:val="32"/>
+      <w:szCs w:val="32"/>
+    </w:rPr>
+  </w:style>
+  <w:style w:type="paragraph" w:styleId="Sakregisterrubrik">
+    <w:name w:val="Index Heading"/>
+    <w:basedOn w:val="Overskrift"/>
+    <w:pPr>
       <w:suppressLineNumbers/>
       <w:ind w:left="0" w:hanging="0"/>
     </w:pPr>
@@ -23883,7 +24184,7 @@
       <w:rFonts w:ascii="Century Gothic" w:hAnsi="Century Gothic" w:eastAsia="メイリオ" w:cs="Times New Roman" w:asciiTheme="majorHAnsi" w:cstheme="majorBidi" w:eastAsiaTheme="majorEastAsia" w:hAnsiTheme="majorHAnsi"/>
     </w:rPr>
   </w:style>
-  <w:style w:type="paragraph" w:styleId="Undertitel">
+  <w:style w:type="paragraph" w:styleId="Underrubrik">
     <w:name w:val="Subtitle"/>
     <w:basedOn w:val="Normal"/>
     <w:next w:val="Normal"/>
@@ -23926,7 +24227,7 @@
     </w:pPr>
     <w:rPr/>
   </w:style>
-  <w:style w:type="paragraph" w:styleId="Indholdsfortegnelse1">
+  <w:style w:type="paragraph" w:styleId="Innehllsfrteckning1">
     <w:name w:val="TOC 1"/>
     <w:basedOn w:val="Normal"/>
     <w:next w:val="Normal"/>
@@ -23939,7 +24240,7 @@
     </w:pPr>
     <w:rPr/>
   </w:style>
-  <w:style w:type="paragraph" w:styleId="Indholdsfortegnelse2">
+  <w:style w:type="paragraph" w:styleId="Innehllsfrteckning2">
     <w:name w:val="TOC 2"/>
     <w:basedOn w:val="Normal"/>
     <w:next w:val="Normal"/>
@@ -23953,7 +24254,7 @@
     </w:pPr>
     <w:rPr/>
   </w:style>
-  <w:style w:type="paragraph" w:styleId="Indholdsfortegnelse3">
+  <w:style w:type="paragraph" w:styleId="Innehllsfrteckning3">
     <w:name w:val="TOC 3"/>
     <w:basedOn w:val="Normal"/>
     <w:next w:val="Normal"/>
@@ -24030,7 +24331,14 @@
       <w:lang w:eastAsia="zh-CN" w:bidi="hi-IN"/>
     </w:rPr>
   </w:style>
-  <w:style w:type="paragraph" w:styleId="Sidehoved">
+  <w:style w:type="paragraph" w:styleId="Sidhuvudochsidfot">
+    <w:name w:val="Sidhuvud och sidfot"/>
+    <w:basedOn w:val="Normal"/>
+    <w:qFormat/>
+    <w:pPr/>
+    <w:rPr/>
+  </w:style>
+  <w:style w:type="paragraph" w:styleId="Sidhuvud">
     <w:name w:val="Header"/>
     <w:basedOn w:val="Normal"/>
     <w:link w:val="SidehovedTegn"/>
@@ -24046,7 +24354,7 @@
     </w:pPr>
     <w:rPr/>
   </w:style>
-  <w:style w:type="paragraph" w:styleId="Sidefod">
+  <w:style w:type="paragraph" w:styleId="Sidfot">
     <w:name w:val="Footer"/>
     <w:basedOn w:val="Normal"/>
     <w:link w:val="SidefodTegn"/>
@@ -24263,34 +24571,6 @@
       <w:sz w:val="24"/>
       <w:szCs w:val="24"/>
       <w:lang w:eastAsia="da-DK"/>
-    </w:rPr>
-  </w:style>
-  <w:style w:type="paragraph" w:styleId="Stikordsregisteroverskrift">
-    <w:name w:val="Index Heading"/>
-    <w:basedOn w:val="Overskrift"/>
-    <w:pPr>
-      <w:suppressLineNumbers/>
-      <w:ind w:left="0" w:hanging="0"/>
-    </w:pPr>
-    <w:rPr>
-      <w:b/>
-      <w:bCs/>
-      <w:sz w:val="32"/>
-      <w:szCs w:val="32"/>
-    </w:rPr>
-  </w:style>
-  <w:style w:type="paragraph" w:styleId="Indholdsfortegnelseoverskrift">
-    <w:name w:val="TOC Heading"/>
-    <w:basedOn w:val="Stikordsregisteroverskrift"/>
-    <w:pPr>
-      <w:suppressLineNumbers/>
-      <w:ind w:left="0" w:hanging="0"/>
-    </w:pPr>
-    <w:rPr>
-      <w:b/>
-      <w:bCs/>
-      <w:sz w:val="32"/>
-      <w:szCs w:val="32"/>
     </w:rPr>
   </w:style>
   <w:style w:type="numbering" w:styleId="NoList" w:default="1">

</xml_diff>